<commit_message>
modified:   cv-bg.docx 	modified:   cv-bg.md 	modified:   cv-bg.pdf 	modified:   cv-en.docx 	modified:   cv-en.md 	modified:   cv-en.pdf
</commit_message>
<xml_diff>
--- a/cv-bg.docx
+++ b/cv-bg.docx
@@ -133,11 +133,11 @@
     </w:p>
     <w:p>
       <w:pPr>
+        <w:pStyle w:val="Compact"/>
         <w:numPr>
           <w:ilvl w:val="0"/>
           <w:numId w:val="1001"/>
         </w:numPr>
-        <w:pStyle w:val="Compact"/>
       </w:pPr>
       <w:r>
         <w:t xml:space="preserve">1992-04-01</w:t>
@@ -145,11 +145,11 @@
     </w:p>
     <w:p>
       <w:pPr>
+        <w:pStyle w:val="Compact"/>
         <w:numPr>
           <w:ilvl w:val="0"/>
           <w:numId w:val="1001"/>
         </w:numPr>
-        <w:pStyle w:val="Compact"/>
       </w:pPr>
       <w:r>
         <w:t xml:space="preserve">гр. Пловдив, България</w:t>
@@ -185,11 +185,11 @@
     </w:p>
     <w:p>
       <w:pPr>
+        <w:pStyle w:val="Compact"/>
         <w:numPr>
           <w:ilvl w:val="0"/>
           <w:numId w:val="1002"/>
         </w:numPr>
-        <w:pStyle w:val="Compact"/>
       </w:pPr>
       <w:r>
         <w:t xml:space="preserve">Магистър „Икономика и финанси”, Стопански факултет, Софийски университет</w:t>
@@ -220,11 +220,11 @@
     </w:p>
     <w:p>
       <w:pPr>
+        <w:pStyle w:val="Compact"/>
         <w:numPr>
           <w:ilvl w:val="0"/>
           <w:numId w:val="1003"/>
         </w:numPr>
-        <w:pStyle w:val="Compact"/>
       </w:pPr>
       <w:r>
         <w:t xml:space="preserve">Магистър „Обществено здраве и здравен мениджмънт”, Факултет по обществено здраве, МУ-Пловдив</w:t>
@@ -243,11 +243,11 @@
     </w:p>
     <w:p>
       <w:pPr>
+        <w:pStyle w:val="Compact"/>
         <w:numPr>
           <w:ilvl w:val="0"/>
           <w:numId w:val="1004"/>
         </w:numPr>
-        <w:pStyle w:val="Compact"/>
       </w:pPr>
       <w:r>
         <w:t xml:space="preserve">Магистър</w:t>
@@ -298,11 +298,11 @@
     </w:p>
     <w:p>
       <w:pPr>
+        <w:pStyle w:val="Compact"/>
         <w:numPr>
           <w:ilvl w:val="0"/>
           <w:numId w:val="1005"/>
         </w:numPr>
-        <w:pStyle w:val="Compact"/>
       </w:pPr>
       <w:r>
         <w:t xml:space="preserve">МУ-Пловдив</w:t>
@@ -310,11 +310,11 @@
     </w:p>
     <w:p>
       <w:pPr>
+        <w:pStyle w:val="Compact"/>
         <w:numPr>
           <w:ilvl w:val="1"/>
           <w:numId w:val="1006"/>
         </w:numPr>
-        <w:pStyle w:val="Compact"/>
       </w:pPr>
       <w:r>
         <w:t xml:space="preserve">Асистент</w:t>
@@ -322,11 +322,11 @@
     </w:p>
     <w:p>
       <w:pPr>
+        <w:pStyle w:val="Compact"/>
         <w:numPr>
           <w:ilvl w:val="1"/>
           <w:numId w:val="1006"/>
         </w:numPr>
-        <w:pStyle w:val="Compact"/>
       </w:pPr>
       <w:r>
         <w:t xml:space="preserve">Учебно-практически занятия по дисциплините медицинска етика; биостатистика; социална медицина и обществено дентално здраве.</w:t>
@@ -345,11 +345,11 @@
     </w:p>
     <w:p>
       <w:pPr>
+        <w:pStyle w:val="Compact"/>
         <w:numPr>
           <w:ilvl w:val="0"/>
           <w:numId w:val="1007"/>
         </w:numPr>
-        <w:pStyle w:val="Compact"/>
       </w:pPr>
       <w:r>
         <w:t xml:space="preserve">СБАЛХБ „Медикус Алфа” ЕООД</w:t>
@@ -357,11 +357,11 @@
     </w:p>
     <w:p>
       <w:pPr>
+        <w:pStyle w:val="Compact"/>
         <w:numPr>
           <w:ilvl w:val="1"/>
           <w:numId w:val="1008"/>
         </w:numPr>
-        <w:pStyle w:val="Compact"/>
       </w:pPr>
       <w:r>
         <w:t xml:space="preserve">Здравеопазване. Болнична и извънболнична помощ</w:t>
@@ -369,11 +369,11 @@
     </w:p>
     <w:p>
       <w:pPr>
+        <w:pStyle w:val="Compact"/>
         <w:numPr>
           <w:ilvl w:val="1"/>
           <w:numId w:val="1008"/>
         </w:numPr>
-        <w:pStyle w:val="Compact"/>
       </w:pPr>
       <w:r>
         <w:t xml:space="preserve">Лекар-ординатор</w:t>
@@ -381,11 +381,11 @@
     </w:p>
     <w:p>
       <w:pPr>
+        <w:pStyle w:val="Compact"/>
         <w:numPr>
           <w:ilvl w:val="1"/>
           <w:numId w:val="1008"/>
         </w:numPr>
-        <w:pStyle w:val="Compact"/>
       </w:pPr>
       <w:r>
         <w:t xml:space="preserve">Диагностично-лечебна дейност в областта на вътрешните болести и кардиологията.</w:t>
@@ -404,11 +404,11 @@
     </w:p>
     <w:p>
       <w:pPr>
+        <w:pStyle w:val="Compact"/>
         <w:numPr>
           <w:ilvl w:val="0"/>
           <w:numId w:val="1009"/>
         </w:numPr>
-        <w:pStyle w:val="Compact"/>
       </w:pPr>
       <w:r>
         <w:t xml:space="preserve">УМБАЛ “Пловдив„ АД</w:t>
@@ -416,11 +416,11 @@
     </w:p>
     <w:p>
       <w:pPr>
+        <w:pStyle w:val="Compact"/>
         <w:numPr>
           <w:ilvl w:val="1"/>
           <w:numId w:val="1010"/>
         </w:numPr>
-        <w:pStyle w:val="Compact"/>
       </w:pPr>
       <w:r>
         <w:t xml:space="preserve">Здравеопазване. Болнична помощ</w:t>
@@ -428,11 +428,11 @@
     </w:p>
     <w:p>
       <w:pPr>
+        <w:pStyle w:val="Compact"/>
         <w:numPr>
           <w:ilvl w:val="1"/>
           <w:numId w:val="1010"/>
         </w:numPr>
-        <w:pStyle w:val="Compact"/>
       </w:pPr>
       <w:r>
         <w:t xml:space="preserve">Лекар специализант</w:t>
@@ -440,11 +440,11 @@
     </w:p>
     <w:p>
       <w:pPr>
+        <w:pStyle w:val="Compact"/>
         <w:numPr>
           <w:ilvl w:val="1"/>
           <w:numId w:val="1010"/>
         </w:numPr>
-        <w:pStyle w:val="Compact"/>
       </w:pPr>
       <w:r>
         <w:t xml:space="preserve">Диагностично-лечебна дейност в областта на вътрешните болести и кардиологията.</w:t>
@@ -479,11 +479,11 @@
     </w:p>
     <w:p>
       <w:pPr>
+        <w:pStyle w:val="Compact"/>
         <w:numPr>
           <w:ilvl w:val="0"/>
           <w:numId w:val="1011"/>
         </w:numPr>
-        <w:pStyle w:val="Compact"/>
       </w:pPr>
       <w:r>
         <w:t xml:space="preserve">Лекарска мрежа</w:t>
@@ -514,11 +514,11 @@
     </w:p>
     <w:p>
       <w:pPr>
+        <w:pStyle w:val="Compact"/>
         <w:numPr>
           <w:ilvl w:val="0"/>
           <w:numId w:val="1012"/>
         </w:numPr>
-        <w:pStyle w:val="Compact"/>
       </w:pPr>
       <w:r>
         <w:t xml:space="preserve">Европейска мрежа за креативност и иновации</w:t>
@@ -537,11 +537,11 @@
     </w:p>
     <w:p>
       <w:pPr>
+        <w:pStyle w:val="Compact"/>
         <w:numPr>
           <w:ilvl w:val="0"/>
           <w:numId w:val="1013"/>
         </w:numPr>
-        <w:pStyle w:val="Compact"/>
       </w:pPr>
       <w:r>
         <w:t xml:space="preserve">Студентски съвет Председател, Председател на ОС</w:t>
@@ -560,11 +560,11 @@
     </w:p>
     <w:p>
       <w:pPr>
+        <w:pStyle w:val="Compact"/>
         <w:numPr>
           <w:ilvl w:val="0"/>
           <w:numId w:val="1014"/>
         </w:numPr>
-        <w:pStyle w:val="Compact"/>
       </w:pPr>
       <w:r>
         <w:t xml:space="preserve">Асоциация на студентите по медицина в България Председател на контролен съвет. Секретар</w:t>
@@ -628,11 +628,11 @@
     </w:p>
     <w:p>
       <w:pPr>
+        <w:pStyle w:val="Compact"/>
         <w:numPr>
           <w:ilvl w:val="0"/>
           <w:numId w:val="1015"/>
         </w:numPr>
-        <w:pStyle w:val="Compact"/>
       </w:pPr>
       <w:r>
         <w:t xml:space="preserve">Майчин</w:t>
@@ -651,11 +651,11 @@
     </w:p>
     <w:p>
       <w:pPr>
+        <w:pStyle w:val="Compact"/>
         <w:numPr>
           <w:ilvl w:val="0"/>
           <w:numId w:val="1016"/>
         </w:numPr>
-        <w:pStyle w:val="Compact"/>
       </w:pPr>
       <w:r>
         <w:t xml:space="preserve">First Certificate in English (FCE) - Cambridge English Language Assessment</w:t>
@@ -663,11 +663,11 @@
     </w:p>
     <w:p>
       <w:pPr>
+        <w:pStyle w:val="Compact"/>
         <w:numPr>
           <w:ilvl w:val="1"/>
           <w:numId w:val="1017"/>
         </w:numPr>
-        <w:pStyle w:val="Compact"/>
       </w:pPr>
       <w:r>
         <w:t xml:space="preserve">Reading C1</w:t>
@@ -675,11 +675,11 @@
     </w:p>
     <w:p>
       <w:pPr>
+        <w:pStyle w:val="Compact"/>
         <w:numPr>
           <w:ilvl w:val="1"/>
           <w:numId w:val="1017"/>
         </w:numPr>
-        <w:pStyle w:val="Compact"/>
       </w:pPr>
       <w:r>
         <w:t xml:space="preserve">Writing B2</w:t>
@@ -687,11 +687,11 @@
     </w:p>
     <w:p>
       <w:pPr>
+        <w:pStyle w:val="Compact"/>
         <w:numPr>
           <w:ilvl w:val="1"/>
           <w:numId w:val="1017"/>
         </w:numPr>
-        <w:pStyle w:val="Compact"/>
       </w:pPr>
       <w:r>
         <w:t xml:space="preserve">Use of English C1</w:t>
@@ -699,11 +699,11 @@
     </w:p>
     <w:p>
       <w:pPr>
+        <w:pStyle w:val="Compact"/>
         <w:numPr>
           <w:ilvl w:val="1"/>
           <w:numId w:val="1017"/>
         </w:numPr>
-        <w:pStyle w:val="Compact"/>
       </w:pPr>
       <w:r>
         <w:t xml:space="preserve">Listening B2</w:t>
@@ -711,11 +711,11 @@
     </w:p>
     <w:p>
       <w:pPr>
+        <w:pStyle w:val="Compact"/>
         <w:numPr>
           <w:ilvl w:val="1"/>
           <w:numId w:val="1017"/>
         </w:numPr>
-        <w:pStyle w:val="Compact"/>
       </w:pPr>
       <w:r>
         <w:t xml:space="preserve">Speaking C1</w:t>
@@ -769,23 +769,79 @@
       </w:pPr>
       <w:r>
         <w:rPr>
+          <w:i/>
           <w:iCs/>
+        </w:rPr>
+        <w:t xml:space="preserve">Data analysis</w:t>
+      </w:r>
+      <w:r>
+        <w:t xml:space="preserve"> </w:t>
+      </w:r>
+      <w:r>
+        <w:rPr>
+          <w:b/>
+          <w:bCs/>
+        </w:rPr>
+        <w:t xml:space="preserve">R</w:t>
+      </w:r>
+      <w:r>
+        <w:t xml:space="preserve">; Python; SPSS; SAS; STATA</w:t>
+      </w:r>
+    </w:p>
+    <w:p>
+      <w:pPr>
+        <w:numPr>
+          <w:ilvl w:val="0"/>
+          <w:numId w:val="1018"/>
+        </w:numPr>
+      </w:pPr>
+      <w:r>
+        <w:rPr>
           <w:i/>
-        </w:rPr>
-        <w:t xml:space="preserve">Data analysis</w:t>
-      </w:r>
-      <w:r>
-        <w:t xml:space="preserve"> </w:t>
-      </w:r>
-      <w:r>
-        <w:rPr>
-          <w:bCs/>
-          <w:b/>
+          <w:iCs/>
+        </w:rPr>
+        <w:t xml:space="preserve">Data mining</w:t>
+      </w:r>
+      <w:r>
+        <w:t xml:space="preserve"> </w:t>
+      </w:r>
+      <w:r>
+        <w:rPr>
+          <w:b/>
+          <w:bCs/>
+        </w:rPr>
+        <w:t xml:space="preserve">Orange</w:t>
+      </w:r>
+      <w:r>
+        <w:t xml:space="preserve">; SPSS Modeler</w:t>
+      </w:r>
+    </w:p>
+    <w:p>
+      <w:pPr>
+        <w:numPr>
+          <w:ilvl w:val="0"/>
+          <w:numId w:val="1018"/>
+        </w:numPr>
+      </w:pPr>
+      <w:r>
+        <w:rPr>
+          <w:i/>
+          <w:iCs/>
+        </w:rPr>
+        <w:t xml:space="preserve">Data presentation</w:t>
+      </w:r>
+      <w:r>
+        <w:t xml:space="preserve"> </w:t>
+      </w:r>
+      <w:r>
+        <w:rPr>
+          <w:b/>
+          <w:bCs/>
         </w:rPr>
         <w:t xml:space="preserve">R</w:t>
       </w:r>
       <w:r>
-        <w:t xml:space="preserve">; Python; SPSS; SAS; STATA</w:t>
+        <w:t xml:space="preserve">; Tableau; RAW; PowerBI</w:t>
       </w:r>
     </w:p>
     <w:p>
@@ -797,64 +853,8 @@
       </w:pPr>
       <w:r>
         <w:rPr>
+          <w:i/>
           <w:iCs/>
-          <w:i/>
-        </w:rPr>
-        <w:t xml:space="preserve">Data mining</w:t>
-      </w:r>
-      <w:r>
-        <w:t xml:space="preserve"> </w:t>
-      </w:r>
-      <w:r>
-        <w:rPr>
-          <w:bCs/>
-          <w:b/>
-        </w:rPr>
-        <w:t xml:space="preserve">Orange</w:t>
-      </w:r>
-      <w:r>
-        <w:t xml:space="preserve">; SPSS Modeler</w:t>
-      </w:r>
-    </w:p>
-    <w:p>
-      <w:pPr>
-        <w:numPr>
-          <w:ilvl w:val="0"/>
-          <w:numId w:val="1018"/>
-        </w:numPr>
-      </w:pPr>
-      <w:r>
-        <w:rPr>
-          <w:iCs/>
-          <w:i/>
-        </w:rPr>
-        <w:t xml:space="preserve">Data presentation</w:t>
-      </w:r>
-      <w:r>
-        <w:t xml:space="preserve"> </w:t>
-      </w:r>
-      <w:r>
-        <w:rPr>
-          <w:bCs/>
-          <w:b/>
-        </w:rPr>
-        <w:t xml:space="preserve">R</w:t>
-      </w:r>
-      <w:r>
-        <w:t xml:space="preserve">; Tableau; RAW; PowerBI</w:t>
-      </w:r>
-    </w:p>
-    <w:p>
-      <w:pPr>
-        <w:numPr>
-          <w:ilvl w:val="0"/>
-          <w:numId w:val="1018"/>
-        </w:numPr>
-      </w:pPr>
-      <w:r>
-        <w:rPr>
-          <w:iCs/>
-          <w:i/>
         </w:rPr>
         <w:t xml:space="preserve">Други</w:t>
       </w:r>
@@ -877,11 +877,11 @@
     </w:p>
     <w:p>
       <w:pPr>
+        <w:pStyle w:val="Compact"/>
         <w:numPr>
           <w:ilvl w:val="0"/>
           <w:numId w:val="1019"/>
         </w:numPr>
-        <w:pStyle w:val="Compact"/>
       </w:pPr>
       <w:r>
         <w:t xml:space="preserve">Свидетелство за управление на МПС, кат. В</w:t>
@@ -1106,11 +1106,11 @@
     </w:p>
     <w:p>
       <w:pPr>
+        <w:pStyle w:val="Compact"/>
         <w:numPr>
           <w:ilvl w:val="0"/>
           <w:numId w:val="1020"/>
         </w:numPr>
-        <w:pStyle w:val="Compact"/>
       </w:pPr>
       <w:r>
         <w:t xml:space="preserve">Ани Кеворкян,</w:t>
@@ -1120,8 +1120,8 @@
       </w:r>
       <w:r>
         <w:rPr>
-          <w:bCs/>
-          <w:b/>
+          <w:b/>
+          <w:bCs/>
         </w:rPr>
         <w:t xml:space="preserve">Костадин Костадинов</w:t>
       </w:r>
@@ -1133,10 +1133,10 @@
       </w:r>
       <w:r>
         <w:rPr>
+          <w:b/>
+          <w:bCs/>
+          <w:i/>
           <w:iCs/>
-          <w:i/>
-          <w:bCs/>
-          <w:b/>
         </w:rPr>
         <w:t xml:space="preserve">COVID-19 в България. Епидемиологичен анализ</w:t>
       </w:r>
@@ -1169,8 +1169,8 @@
       </w:r>
       <w:r>
         <w:rPr>
-          <w:bCs/>
-          <w:b/>
+          <w:b/>
+          <w:bCs/>
         </w:rPr>
         <w:t xml:space="preserve">Kostadinov</w:t>
       </w:r>
@@ -1182,10 +1182,10 @@
       </w:r>
       <w:r>
         <w:rPr>
+          <w:b/>
+          <w:bCs/>
+          <w:i/>
           <w:iCs/>
-          <w:i/>
-          <w:bCs/>
-          <w:b/>
         </w:rPr>
         <w:t xml:space="preserve">Landscape analysis of available European data sources amenable for machine learning and recommendations on usability for rare diseases screening</w:t>
       </w:r>
@@ -1213,8 +1213,8 @@
       </w:pPr>
       <w:r>
         <w:rPr>
-          <w:bCs/>
-          <w:b/>
+          <w:b/>
+          <w:bCs/>
         </w:rPr>
         <w:t xml:space="preserve">Kostadinov, K.</w:t>
       </w:r>
@@ -1226,28 +1226,28 @@
       </w:r>
       <w:r>
         <w:rPr>
+          <w:b/>
+          <w:bCs/>
+          <w:i/>
           <w:iCs/>
+        </w:rPr>
+        <w:t xml:space="preserve">“</w:t>
+      </w:r>
+      <w:r>
+        <w:rPr>
+          <w:b/>
+          <w:bCs/>
           <w:i/>
-          <w:bCs/>
-          <w:b/>
-        </w:rPr>
-        <w:t xml:space="preserve">“</w:t>
-      </w:r>
-      <w:r>
-        <w:rPr>
           <w:iCs/>
+        </w:rPr>
+        <w:t xml:space="preserve">Navigating Gene Therapy Access: The Case of Bulgaria in the Context of the EU Regulatory Landscape.</w:t>
+      </w:r>
+      <w:r>
+        <w:rPr>
+          <w:b/>
+          <w:bCs/>
           <w:i/>
-          <w:bCs/>
-          <w:b/>
-        </w:rPr>
-        <w:t xml:space="preserve">Navigating Gene Therapy Access: The Case of Bulgaria in the Context of the EU Regulatory Landscape.</w:t>
-      </w:r>
-      <w:r>
-        <w:rPr>
           <w:iCs/>
-          <w:i/>
-          <w:bCs/>
-          <w:b/>
         </w:rPr>
         <w:t xml:space="preserve">”</w:t>
       </w:r>
@@ -1284,8 +1284,8 @@
       </w:r>
       <w:r>
         <w:rPr>
-          <w:bCs/>
-          <w:b/>
+          <w:b/>
+          <w:bCs/>
         </w:rPr>
         <w:t xml:space="preserve">Kostadinov, K.</w:t>
       </w:r>
@@ -1297,10 +1297,10 @@
       </w:r>
       <w:r>
         <w:rPr>
+          <w:b/>
+          <w:bCs/>
+          <w:i/>
           <w:iCs/>
-          <w:i/>
-          <w:bCs/>
-          <w:b/>
         </w:rPr>
         <w:t xml:space="preserve">Are the European reference networks for rare diseases ready to embrace machine learning? A mixed-methods study.</w:t>
       </w:r>
@@ -1337,8 +1337,8 @@
       </w:r>
       <w:r>
         <w:rPr>
-          <w:bCs/>
-          <w:b/>
+          <w:b/>
+          <w:bCs/>
         </w:rPr>
         <w:t xml:space="preserve">Kostadin Kostadinov</w:t>
       </w:r>
@@ -1350,28 +1350,28 @@
       </w:r>
       <w:r>
         <w:rPr>
+          <w:b/>
+          <w:bCs/>
+          <w:i/>
           <w:iCs/>
+        </w:rPr>
+        <w:t xml:space="preserve">“</w:t>
+      </w:r>
+      <w:r>
+        <w:rPr>
+          <w:b/>
+          <w:bCs/>
           <w:i/>
-          <w:bCs/>
-          <w:b/>
-        </w:rPr>
-        <w:t xml:space="preserve">“</w:t>
-      </w:r>
-      <w:r>
-        <w:rPr>
           <w:iCs/>
+        </w:rPr>
+        <w:t xml:space="preserve">Genetic newborn screening and digital technologies: A project protocol based on a dual approach to shorten the rare diseases diagnostic path in Europe</w:t>
+      </w:r>
+      <w:r>
+        <w:rPr>
+          <w:b/>
+          <w:bCs/>
           <w:i/>
-          <w:bCs/>
-          <w:b/>
-        </w:rPr>
-        <w:t xml:space="preserve">Genetic newborn screening and digital technologies: A project protocol based on a dual approach to shorten the rare diseases diagnostic path in Europe</w:t>
-      </w:r>
-      <w:r>
-        <w:rPr>
           <w:iCs/>
-          <w:i/>
-          <w:bCs/>
-          <w:b/>
         </w:rPr>
         <w:t xml:space="preserve">”</w:t>
       </w:r>
@@ -1408,8 +1408,8 @@
       </w:r>
       <w:r>
         <w:rPr>
-          <w:bCs/>
-          <w:b/>
+          <w:b/>
+          <w:bCs/>
         </w:rPr>
         <w:t xml:space="preserve">K. Kostadinov</w:t>
       </w:r>
@@ -1421,28 +1421,28 @@
       </w:r>
       <w:r>
         <w:rPr>
+          <w:b/>
+          <w:bCs/>
+          <w:i/>
           <w:iCs/>
+        </w:rPr>
+        <w:t xml:space="preserve">“</w:t>
+      </w:r>
+      <w:r>
+        <w:rPr>
+          <w:b/>
+          <w:bCs/>
           <w:i/>
-          <w:bCs/>
-          <w:b/>
-        </w:rPr>
-        <w:t xml:space="preserve">“</w:t>
-      </w:r>
-      <w:r>
-        <w:rPr>
           <w:iCs/>
+        </w:rPr>
+        <w:t xml:space="preserve">Neurological Soft Signs and Social Cognition in Patients with Schizophrenia: the Missing Link</w:t>
+      </w:r>
+      <w:r>
+        <w:rPr>
+          <w:b/>
+          <w:bCs/>
           <w:i/>
-          <w:bCs/>
-          <w:b/>
-        </w:rPr>
-        <w:t xml:space="preserve">Neurological Soft Signs and Social Cognition in Patients with Schizophrenia: the Missing Link</w:t>
-      </w:r>
-      <w:r>
-        <w:rPr>
           <w:iCs/>
-          <w:i/>
-          <w:bCs/>
-          <w:b/>
         </w:rPr>
         <w:t xml:space="preserve">”</w:t>
       </w:r>
@@ -1476,8 +1476,8 @@
       </w:r>
       <w:r>
         <w:rPr>
-          <w:bCs/>
-          <w:b/>
+          <w:b/>
+          <w:bCs/>
         </w:rPr>
         <w:t xml:space="preserve">Kostadinov, K.</w:t>
       </w:r>
@@ -1489,10 +1489,10 @@
       </w:r>
       <w:r>
         <w:rPr>
+          <w:b/>
+          <w:bCs/>
+          <w:i/>
           <w:iCs/>
-          <w:i/>
-          <w:bCs/>
-          <w:b/>
         </w:rPr>
         <w:t xml:space="preserve">Challenges in mapping European rare disease databases, relevant for ML-based screening technologies in terms of organizational, FAIR and legal principles: Scoping review.</w:t>
       </w:r>
@@ -1529,8 +1529,8 @@
       </w:r>
       <w:r>
         <w:rPr>
-          <w:bCs/>
-          <w:b/>
+          <w:b/>
+          <w:bCs/>
         </w:rPr>
         <w:t xml:space="preserve">Kostadin Kostadinov</w:t>
       </w:r>
@@ -1542,28 +1542,28 @@
       </w:r>
       <w:r>
         <w:rPr>
+          <w:b/>
+          <w:bCs/>
+          <w:i/>
           <w:iCs/>
+        </w:rPr>
+        <w:t xml:space="preserve">“</w:t>
+      </w:r>
+      <w:r>
+        <w:rPr>
+          <w:b/>
+          <w:bCs/>
           <w:i/>
-          <w:bCs/>
-          <w:b/>
-        </w:rPr>
-        <w:t xml:space="preserve">“</w:t>
-      </w:r>
-      <w:r>
-        <w:rPr>
           <w:iCs/>
+        </w:rPr>
+        <w:t xml:space="preserve">Trauma Informed Interventions to Reduce Seclusion, Restraint and Restrictive Practices Amongst Staff Caring for Children and Adolescents with Challening Behaviours: A Systematic Review.</w:t>
+      </w:r>
+      <w:r>
+        <w:rPr>
+          <w:b/>
+          <w:bCs/>
           <w:i/>
-          <w:bCs/>
-          <w:b/>
-        </w:rPr>
-        <w:t xml:space="preserve">Trauma Informed Interventions to Reduce Seclusion, Restraint and Restrictive Practices Amongst Staff Caring for Children and Adolescents with Challening Behaviours: A Systematic Review.</w:t>
-      </w:r>
-      <w:r>
-        <w:rPr>
           <w:iCs/>
-          <w:i/>
-          <w:bCs/>
-          <w:b/>
         </w:rPr>
         <w:t xml:space="preserve">”</w:t>
       </w:r>
@@ -1600,8 +1600,8 @@
       </w:r>
       <w:r>
         <w:rPr>
-          <w:bCs/>
-          <w:b/>
+          <w:b/>
+          <w:bCs/>
         </w:rPr>
         <w:t xml:space="preserve">Kostadin Kostadinov</w:t>
       </w:r>
@@ -1613,28 +1613,28 @@
       </w:r>
       <w:r>
         <w:rPr>
+          <w:b/>
+          <w:bCs/>
+          <w:i/>
           <w:iCs/>
+        </w:rPr>
+        <w:t xml:space="preserve">“</w:t>
+      </w:r>
+      <w:r>
+        <w:rPr>
+          <w:b/>
+          <w:bCs/>
           <w:i/>
-          <w:bCs/>
-          <w:b/>
-        </w:rPr>
-        <w:t xml:space="preserve">“</w:t>
-      </w:r>
-      <w:r>
-        <w:rPr>
           <w:iCs/>
+        </w:rPr>
+        <w:t xml:space="preserve">Socio-Economic Burden of Myasthenia Gravis: A Cost-of-Illness Study in Bulgaria</w:t>
+      </w:r>
+      <w:r>
+        <w:rPr>
+          <w:b/>
+          <w:bCs/>
           <w:i/>
-          <w:bCs/>
-          <w:b/>
-        </w:rPr>
-        <w:t xml:space="preserve">Socio-Economic Burden of Myasthenia Gravis: A Cost-of-Illness Study in Bulgaria</w:t>
-      </w:r>
-      <w:r>
-        <w:rPr>
           <w:iCs/>
-          <w:i/>
-          <w:bCs/>
-          <w:b/>
         </w:rPr>
         <w:t xml:space="preserve">”</w:t>
       </w:r>
@@ -1668,8 +1668,8 @@
       </w:r>
       <w:r>
         <w:rPr>
-          <w:bCs/>
-          <w:b/>
+          <w:b/>
+          <w:bCs/>
         </w:rPr>
         <w:t xml:space="preserve">K. Kostadinov</w:t>
       </w:r>
@@ -1681,28 +1681,28 @@
       </w:r>
       <w:r>
         <w:rPr>
+          <w:b/>
+          <w:bCs/>
+          <w:i/>
           <w:iCs/>
+        </w:rPr>
+        <w:t xml:space="preserve">“</w:t>
+      </w:r>
+      <w:r>
+        <w:rPr>
+          <w:b/>
+          <w:bCs/>
           <w:i/>
-          <w:bCs/>
-          <w:b/>
-        </w:rPr>
-        <w:t xml:space="preserve">“</w:t>
-      </w:r>
-      <w:r>
-        <w:rPr>
           <w:iCs/>
+        </w:rPr>
+        <w:t xml:space="preserve">Dentophobia-latent Component Factor Analysis of Dental Concerns Assessment Scale</w:t>
+      </w:r>
+      <w:r>
+        <w:rPr>
+          <w:b/>
+          <w:bCs/>
           <w:i/>
-          <w:bCs/>
-          <w:b/>
-        </w:rPr>
-        <w:t xml:space="preserve">Dentophobia-latent Component Factor Analysis of Dental Concerns Assessment Scale</w:t>
-      </w:r>
-      <w:r>
-        <w:rPr>
           <w:iCs/>
-          <w:i/>
-          <w:bCs/>
-          <w:b/>
         </w:rPr>
         <w:t xml:space="preserve">”</w:t>
       </w:r>
@@ -1749,8 +1749,8 @@
       </w:r>
       <w:r>
         <w:rPr>
-          <w:bCs/>
-          <w:b/>
+          <w:b/>
+          <w:bCs/>
         </w:rPr>
         <w:t xml:space="preserve">Костадинов К</w:t>
       </w:r>
@@ -1762,10 +1762,10 @@
       </w:r>
       <w:r>
         <w:rPr>
+          <w:b/>
+          <w:bCs/>
+          <w:i/>
           <w:iCs/>
-          <w:i/>
-          <w:bCs/>
-          <w:b/>
         </w:rPr>
         <w:t xml:space="preserve">“</w:t>
       </w:r>
@@ -1773,10 +1773,10 @@
         <w:r>
           <w:rPr>
             <w:rStyle w:val="Hyperlink"/>
+            <w:b/>
+            <w:bCs/>
+            <w:i/>
             <w:iCs/>
-            <w:i/>
-            <w:bCs/>
-            <w:b/>
           </w:rPr>
           <w:t xml:space="preserve">Промяна в хранителните навици по време на противоепидемичните мерки по повод COVID-19”</w:t>
         </w:r>
@@ -1812,8 +1812,8 @@
       </w:pPr>
       <w:r>
         <w:rPr>
-          <w:bCs/>
-          <w:b/>
+          <w:b/>
+          <w:bCs/>
         </w:rPr>
         <w:t xml:space="preserve">Костадинов, К.</w:t>
       </w:r>
@@ -1825,28 +1825,28 @@
       </w:r>
       <w:r>
         <w:rPr>
+          <w:b/>
+          <w:bCs/>
+          <w:i/>
           <w:iCs/>
+        </w:rPr>
+        <w:t xml:space="preserve">“</w:t>
+      </w:r>
+      <w:r>
+        <w:rPr>
+          <w:b/>
+          <w:bCs/>
           <w:i/>
-          <w:bCs/>
-          <w:b/>
-        </w:rPr>
-        <w:t xml:space="preserve">“</w:t>
-      </w:r>
-      <w:r>
-        <w:rPr>
           <w:iCs/>
+        </w:rPr>
+        <w:t xml:space="preserve">Исторически преглед на дефиницията за редки тумори в контекста на здравните политики.</w:t>
+      </w:r>
+      <w:r>
+        <w:rPr>
+          <w:b/>
+          <w:bCs/>
           <w:i/>
-          <w:bCs/>
-          <w:b/>
-        </w:rPr>
-        <w:t xml:space="preserve">Исторически преглед на дефиницията за редки тумори в контекста на здравните политики.</w:t>
-      </w:r>
-      <w:r>
-        <w:rPr>
           <w:iCs/>
-          <w:i/>
-          <w:bCs/>
-          <w:b/>
         </w:rPr>
         <w:t xml:space="preserve">”</w:t>
       </w:r>
@@ -1877,8 +1877,8 @@
       </w:pPr>
       <w:r>
         <w:rPr>
-          <w:bCs/>
-          <w:b/>
+          <w:b/>
+          <w:bCs/>
         </w:rPr>
         <w:t xml:space="preserve">Костадинов, К.</w:t>
       </w:r>
@@ -1890,28 +1890,28 @@
       </w:r>
       <w:r>
         <w:rPr>
+          <w:b/>
+          <w:bCs/>
+          <w:i/>
           <w:iCs/>
+        </w:rPr>
+        <w:t xml:space="preserve">“</w:t>
+      </w:r>
+      <w:r>
+        <w:rPr>
+          <w:b/>
+          <w:bCs/>
           <w:i/>
-          <w:bCs/>
-          <w:b/>
-        </w:rPr>
-        <w:t xml:space="preserve">“</w:t>
-      </w:r>
-      <w:r>
-        <w:rPr>
           <w:iCs/>
+        </w:rPr>
+        <w:t xml:space="preserve">Епидемиология на придобитата тромботична тромбоцитопенична пурпура.</w:t>
+      </w:r>
+      <w:r>
+        <w:rPr>
+          <w:b/>
+          <w:bCs/>
           <w:i/>
-          <w:bCs/>
-          <w:b/>
-        </w:rPr>
-        <w:t xml:space="preserve">Епидемиология на придобитата тромботична тромбоцитопенична пурпура.</w:t>
-      </w:r>
-      <w:r>
-        <w:rPr>
           <w:iCs/>
-          <w:i/>
-          <w:bCs/>
-          <w:b/>
         </w:rPr>
         <w:t xml:space="preserve">”</w:t>
       </w:r>
@@ -1942,8 +1942,8 @@
       </w:pPr>
       <w:r>
         <w:rPr>
-          <w:bCs/>
-          <w:b/>
+          <w:b/>
+          <w:bCs/>
         </w:rPr>
         <w:t xml:space="preserve">Костадинов К</w:t>
       </w:r>
@@ -1955,28 +1955,28 @@
       </w:r>
       <w:r>
         <w:rPr>
+          <w:b/>
+          <w:bCs/>
+          <w:i/>
           <w:iCs/>
+        </w:rPr>
+        <w:t xml:space="preserve">“</w:t>
+      </w:r>
+      <w:r>
+        <w:rPr>
+          <w:b/>
+          <w:bCs/>
           <w:i/>
-          <w:bCs/>
-          <w:b/>
-        </w:rPr>
-        <w:t xml:space="preserve">“</w:t>
-      </w:r>
-      <w:r>
-        <w:rPr>
           <w:iCs/>
+        </w:rPr>
+        <w:t xml:space="preserve">Редките тумори в контекста на асистираната репродукция.</w:t>
+      </w:r>
+      <w:r>
+        <w:rPr>
+          <w:b/>
+          <w:bCs/>
           <w:i/>
-          <w:bCs/>
-          <w:b/>
-        </w:rPr>
-        <w:t xml:space="preserve">Редките тумори в контекста на асистираната репродукция.</w:t>
-      </w:r>
-      <w:r>
-        <w:rPr>
           <w:iCs/>
-          <w:i/>
-          <w:bCs/>
-          <w:b/>
         </w:rPr>
         <w:t xml:space="preserve">”</w:t>
       </w:r>
@@ -2012,8 +2012,8 @@
       </w:r>
       <w:r>
         <w:rPr>
-          <w:bCs/>
-          <w:b/>
+          <w:b/>
+          <w:bCs/>
         </w:rPr>
         <w:t xml:space="preserve">K. Kostadinov</w:t>
       </w:r>
@@ -2025,28 +2025,28 @@
       </w:r>
       <w:r>
         <w:rPr>
+          <w:b/>
+          <w:bCs/>
+          <w:i/>
           <w:iCs/>
+        </w:rPr>
+        <w:t xml:space="preserve">“</w:t>
+      </w:r>
+      <w:r>
+        <w:rPr>
+          <w:b/>
+          <w:bCs/>
           <w:i/>
-          <w:bCs/>
-          <w:b/>
-        </w:rPr>
-        <w:t xml:space="preserve">“</w:t>
-      </w:r>
-      <w:r>
-        <w:rPr>
           <w:iCs/>
+        </w:rPr>
+        <w:t xml:space="preserve">HTA69 Delay of Innovative Oncology Treatments - Case From Bulgaria.</w:t>
+      </w:r>
+      <w:r>
+        <w:rPr>
+          <w:b/>
+          <w:bCs/>
           <w:i/>
-          <w:bCs/>
-          <w:b/>
-        </w:rPr>
-        <w:t xml:space="preserve">HTA69 Delay of Innovative Oncology Treatments - Case From Bulgaria.</w:t>
-      </w:r>
-      <w:r>
-        <w:rPr>
           <w:iCs/>
-          <w:i/>
-          <w:bCs/>
-          <w:b/>
         </w:rPr>
         <w:t xml:space="preserve">”</w:t>
       </w:r>
@@ -2083,8 +2083,8 @@
       </w:r>
       <w:r>
         <w:rPr>
-          <w:bCs/>
-          <w:b/>
+          <w:b/>
+          <w:bCs/>
         </w:rPr>
         <w:t xml:space="preserve">K. Kostadinov</w:t>
       </w:r>
@@ -2096,10 +2096,10 @@
       </w:r>
       <w:r>
         <w:rPr>
+          <w:b/>
+          <w:bCs/>
+          <w:i/>
           <w:iCs/>
-          <w:i/>
-          <w:bCs/>
-          <w:b/>
         </w:rPr>
         <w:t xml:space="preserve">“HTA7 Тhe price of innovation – oncology treatments expenditures: Case from Bulgaria.</w:t>
       </w:r>
@@ -2140,8 +2140,8 @@
       </w:r>
       <w:r>
         <w:rPr>
-          <w:bCs/>
-          <w:b/>
+          <w:b/>
+          <w:bCs/>
         </w:rPr>
         <w:t xml:space="preserve">Kostadin Kostadinov</w:t>
       </w:r>
@@ -2153,28 +2153,28 @@
       </w:r>
       <w:r>
         <w:rPr>
+          <w:b/>
+          <w:bCs/>
+          <w:i/>
           <w:iCs/>
+        </w:rPr>
+        <w:t xml:space="preserve">“</w:t>
+      </w:r>
+      <w:r>
+        <w:rPr>
+          <w:b/>
+          <w:bCs/>
           <w:i/>
-          <w:bCs/>
-          <w:b/>
-        </w:rPr>
-        <w:t xml:space="preserve">“</w:t>
-      </w:r>
-      <w:r>
-        <w:rPr>
           <w:iCs/>
+        </w:rPr>
+        <w:t xml:space="preserve">Quality of life in South central region of Bulgaria - preliminary results by employment status from an EQ-5D study</w:t>
+      </w:r>
+      <w:r>
+        <w:rPr>
+          <w:b/>
+          <w:bCs/>
           <w:i/>
-          <w:bCs/>
-          <w:b/>
-        </w:rPr>
-        <w:t xml:space="preserve">Quality of life in South central region of Bulgaria - preliminary results by employment status from an EQ-5D study</w:t>
-      </w:r>
-      <w:r>
-        <w:rPr>
           <w:iCs/>
-          <w:i/>
-          <w:bCs/>
-          <w:b/>
         </w:rPr>
         <w:t xml:space="preserve">”</w:t>
       </w:r>
@@ -2194,8 +2194,8 @@
       </w:pPr>
       <w:r>
         <w:rPr>
-          <w:bCs/>
-          <w:b/>
+          <w:b/>
+          <w:bCs/>
         </w:rPr>
         <w:t xml:space="preserve">Костадинов К.</w:t>
       </w:r>
@@ -2209,10 +2209,10 @@
         <w:r>
           <w:rPr>
             <w:rStyle w:val="Hyperlink"/>
+            <w:b/>
+            <w:bCs/>
+            <w:i/>
             <w:iCs/>
-            <w:i/>
-            <w:bCs/>
-            <w:b/>
           </w:rPr>
           <w:t xml:space="preserve">„Молекулни механизми на ендоплазмения стрес”</w:t>
         </w:r>
@@ -2254,8 +2254,8 @@
       </w:r>
       <w:r>
         <w:rPr>
-          <w:bCs/>
-          <w:b/>
+          <w:b/>
+          <w:bCs/>
         </w:rPr>
         <w:t xml:space="preserve">К. Костадинов</w:t>
       </w:r>
@@ -2266,30 +2266,30 @@
         <w:r>
           <w:rPr>
             <w:rStyle w:val="Hyperlink"/>
+            <w:b/>
+            <w:bCs/>
+            <w:i/>
             <w:iCs/>
-            <w:i/>
-            <w:bCs/>
-            <w:b/>
           </w:rPr>
           <w:t xml:space="preserve">“</w:t>
         </w:r>
         <w:r>
           <w:rPr>
             <w:rStyle w:val="Hyperlink"/>
+            <w:b/>
+            <w:bCs/>
+            <w:i/>
             <w:iCs/>
-            <w:i/>
-            <w:bCs/>
-            <w:b/>
           </w:rPr>
           <w:t xml:space="preserve">Анкетно проучване на сексуалната култура и образование сред учениците в гимназиален етап</w:t>
         </w:r>
         <w:r>
           <w:rPr>
             <w:rStyle w:val="Hyperlink"/>
+            <w:b/>
+            <w:bCs/>
+            <w:i/>
             <w:iCs/>
-            <w:i/>
-            <w:bCs/>
-            <w:b/>
           </w:rPr>
           <w:t xml:space="preserve">”</w:t>
         </w:r>
@@ -2331,8 +2331,8 @@
       </w:r>
       <w:r>
         <w:rPr>
-          <w:bCs/>
-          <w:b/>
+          <w:b/>
+          <w:bCs/>
         </w:rPr>
         <w:t xml:space="preserve">Костадин Костадинов</w:t>
       </w:r>
@@ -2346,30 +2346,30 @@
         <w:r>
           <w:rPr>
             <w:rStyle w:val="Hyperlink"/>
+            <w:b/>
+            <w:bCs/>
+            <w:i/>
             <w:iCs/>
-            <w:i/>
-            <w:bCs/>
-            <w:b/>
           </w:rPr>
           <w:t xml:space="preserve">“</w:t>
         </w:r>
         <w:r>
           <w:rPr>
             <w:rStyle w:val="Hyperlink"/>
+            <w:b/>
+            <w:bCs/>
+            <w:i/>
             <w:iCs/>
-            <w:i/>
-            <w:bCs/>
-            <w:b/>
           </w:rPr>
           <w:t xml:space="preserve">Странични ефекти от лечението на ревматоиден артит с кортизонови препарати</w:t>
         </w:r>
         <w:r>
           <w:rPr>
             <w:rStyle w:val="Hyperlink"/>
+            <w:b/>
+            <w:bCs/>
+            <w:i/>
             <w:iCs/>
-            <w:i/>
-            <w:bCs/>
-            <w:b/>
           </w:rPr>
           <w:t xml:space="preserve">”</w:t>
         </w:r>
@@ -2411,8 +2411,8 @@
       </w:r>
       <w:r>
         <w:rPr>
-          <w:bCs/>
-          <w:b/>
+          <w:b/>
+          <w:bCs/>
         </w:rPr>
         <w:t xml:space="preserve">К. Костадинов</w:t>
       </w:r>
@@ -2423,10 +2423,10 @@
         <w:r>
           <w:rPr>
             <w:rStyle w:val="Hyperlink"/>
+            <w:b/>
+            <w:bCs/>
+            <w:i/>
             <w:iCs/>
-            <w:i/>
-            <w:bCs/>
-            <w:b/>
           </w:rPr>
           <w:t xml:space="preserve">“Тофи в областта на ръцете и ходилата при хронична подагра - компликация влошаваща качеството на живот при засегнатите пациенти</w:t>
         </w:r>
@@ -2462,8 +2462,8 @@
       </w:pPr>
       <w:r>
         <w:rPr>
-          <w:bCs/>
-          <w:b/>
+          <w:b/>
+          <w:bCs/>
         </w:rPr>
         <w:t xml:space="preserve">Костадин Костадинов</w:t>
       </w:r>
@@ -2480,30 +2480,30 @@
         <w:r>
           <w:rPr>
             <w:rStyle w:val="Hyperlink"/>
+            <w:b/>
+            <w:bCs/>
+            <w:i/>
             <w:iCs/>
-            <w:i/>
-            <w:bCs/>
-            <w:b/>
           </w:rPr>
           <w:t xml:space="preserve">“</w:t>
         </w:r>
         <w:r>
           <w:rPr>
             <w:rStyle w:val="Hyperlink"/>
+            <w:b/>
+            <w:bCs/>
+            <w:i/>
             <w:iCs/>
-            <w:i/>
-            <w:bCs/>
-            <w:b/>
           </w:rPr>
           <w:t xml:space="preserve">Терапевтични стратегии при лечението на захарен диабет тип II</w:t>
         </w:r>
         <w:r>
           <w:rPr>
             <w:rStyle w:val="Hyperlink"/>
+            <w:b/>
+            <w:bCs/>
+            <w:i/>
             <w:iCs/>
-            <w:i/>
-            <w:bCs/>
-            <w:b/>
           </w:rPr>
           <w:t xml:space="preserve">”</w:t>
         </w:r>
@@ -2539,8 +2539,8 @@
       </w:pPr>
       <w:r>
         <w:rPr>
-          <w:bCs/>
-          <w:b/>
+          <w:b/>
+          <w:bCs/>
         </w:rPr>
         <w:t xml:space="preserve">Костадинов, К.</w:t>
       </w:r>
@@ -2555,10 +2555,10 @@
       </w:r>
       <w:r>
         <w:rPr>
+          <w:b/>
+          <w:bCs/>
+          <w:i/>
           <w:iCs/>
-          <w:i/>
-          <w:bCs/>
-          <w:b/>
         </w:rPr>
         <w:t xml:space="preserve">Eosinofic esophagitis - is the incidence of disease really increased in children?</w:t>
       </w:r>
@@ -2599,8 +2599,8 @@
       </w:r>
       <w:r>
         <w:rPr>
-          <w:bCs/>
-          <w:b/>
+          <w:b/>
+          <w:bCs/>
         </w:rPr>
         <w:t xml:space="preserve">Костадин Костадинов</w:t>
       </w:r>
@@ -2614,30 +2614,30 @@
         <w:r>
           <w:rPr>
             <w:rStyle w:val="Hyperlink"/>
+            <w:b/>
+            <w:bCs/>
+            <w:i/>
             <w:iCs/>
-            <w:i/>
-            <w:bCs/>
-            <w:b/>
           </w:rPr>
           <w:t xml:space="preserve">“</w:t>
         </w:r>
         <w:r>
           <w:rPr>
             <w:rStyle w:val="Hyperlink"/>
+            <w:b/>
+            <w:bCs/>
+            <w:i/>
             <w:iCs/>
-            <w:i/>
-            <w:bCs/>
-            <w:b/>
           </w:rPr>
           <w:t xml:space="preserve">Качество на живот в Югозападен регион – предварителни резултати по пол и възраст от репрезентативно проучване с EQ-5D</w:t>
         </w:r>
         <w:r>
           <w:rPr>
             <w:rStyle w:val="Hyperlink"/>
+            <w:b/>
+            <w:bCs/>
+            <w:i/>
             <w:iCs/>
-            <w:i/>
-            <w:bCs/>
-            <w:b/>
           </w:rPr>
           <w:t xml:space="preserve">”</w:t>
         </w:r>
@@ -2673,8 +2673,8 @@
       </w:pPr>
       <w:r>
         <w:rPr>
-          <w:bCs/>
-          <w:b/>
+          <w:b/>
+          <w:bCs/>
         </w:rPr>
         <w:t xml:space="preserve">Костадинов, К.</w:t>
       </w:r>
@@ -2689,10 +2689,10 @@
       </w:r>
       <w:r>
         <w:rPr>
+          <w:b/>
+          <w:bCs/>
+          <w:i/>
           <w:iCs/>
-          <w:i/>
-          <w:bCs/>
-          <w:b/>
         </w:rPr>
         <w:t xml:space="preserve">Чернодорбно заболяване свързано с Муковисцидоза</w:t>
       </w:r>
@@ -2720,8 +2720,8 @@
       </w:pPr>
       <w:r>
         <w:rPr>
-          <w:bCs/>
-          <w:b/>
+          <w:b/>
+          <w:bCs/>
         </w:rPr>
         <w:t xml:space="preserve">Костадинов К</w:t>
       </w:r>
@@ -2733,10 +2733,10 @@
       </w:r>
       <w:r>
         <w:rPr>
+          <w:b/>
+          <w:bCs/>
+          <w:i/>
           <w:iCs/>
-          <w:i/>
-          <w:bCs/>
-          <w:b/>
         </w:rPr>
         <w:t xml:space="preserve">Грануломатоза на вегенер- клинични аспекти, диагностика и патоморфология.</w:t>
       </w:r>
@@ -2767,8 +2767,8 @@
       </w:pPr>
       <w:r>
         <w:rPr>
-          <w:bCs/>
-          <w:b/>
+          <w:b/>
+          <w:bCs/>
         </w:rPr>
         <w:t xml:space="preserve">Костадинов К</w:t>
       </w:r>
@@ -2780,10 +2780,10 @@
       </w:r>
       <w:r>
         <w:rPr>
+          <w:b/>
+          <w:bCs/>
+          <w:i/>
           <w:iCs/>
-          <w:i/>
-          <w:bCs/>
-          <w:b/>
         </w:rPr>
         <w:t xml:space="preserve">Екстрапулмонална саркоидоза- клиничен случай на 13-годишно момче.</w:t>
       </w:r>
@@ -2845,11 +2845,11 @@
     </w:p>
     <w:p>
       <w:pPr>
+        <w:pStyle w:val="Compact"/>
         <w:numPr>
           <w:ilvl w:val="0"/>
           <w:numId w:val="1025"/>
         </w:numPr>
-        <w:pStyle w:val="Compact"/>
       </w:pPr>
       <w:r>
         <w:t xml:space="preserve">“</w:t>
@@ -2880,11 +2880,11 @@
     </w:p>
     <w:p>
       <w:pPr>
+        <w:pStyle w:val="Compact"/>
         <w:numPr>
           <w:ilvl w:val="0"/>
           <w:numId w:val="1026"/>
         </w:numPr>
-        <w:pStyle w:val="Compact"/>
       </w:pPr>
       <w:r>
         <w:t xml:space="preserve">“</w:t>
@@ -2915,11 +2915,11 @@
     </w:p>
     <w:p>
       <w:pPr>
+        <w:pStyle w:val="Compact"/>
         <w:numPr>
           <w:ilvl w:val="0"/>
           <w:numId w:val="1027"/>
         </w:numPr>
-        <w:pStyle w:val="Compact"/>
       </w:pPr>
       <w:r>
         <w:t xml:space="preserve">“</w:t>
@@ -2950,11 +2950,11 @@
     </w:p>
     <w:p>
       <w:pPr>
+        <w:pStyle w:val="Compact"/>
         <w:numPr>
           <w:ilvl w:val="0"/>
           <w:numId w:val="1028"/>
         </w:numPr>
-        <w:pStyle w:val="Compact"/>
       </w:pPr>
       <w:r>
         <w:t xml:space="preserve">“</w:t>
@@ -2995,11 +2995,11 @@
     </w:p>
     <w:p>
       <w:pPr>
+        <w:pStyle w:val="Compact"/>
         <w:numPr>
           <w:ilvl w:val="0"/>
           <w:numId w:val="1029"/>
         </w:numPr>
-        <w:pStyle w:val="Compact"/>
       </w:pPr>
       <w:r>
         <w:t xml:space="preserve">Проект BG05PO001-3.3.07-0002 „Студентски практики”</w:t>
@@ -3018,11 +3018,11 @@
     </w:p>
     <w:p>
       <w:pPr>
+        <w:pStyle w:val="Compact"/>
         <w:numPr>
           <w:ilvl w:val="0"/>
           <w:numId w:val="1030"/>
         </w:numPr>
-        <w:pStyle w:val="Compact"/>
       </w:pPr>
       <w:r>
         <w:t xml:space="preserve">К-Трио/ договор 633175 „Нощ на учените” 2015г.</w:t>
@@ -3041,11 +3041,11 @@
     </w:p>
     <w:p>
       <w:pPr>
+        <w:pStyle w:val="Compact"/>
         <w:numPr>
           <w:ilvl w:val="0"/>
           <w:numId w:val="1031"/>
         </w:numPr>
-        <w:pStyle w:val="Compact"/>
       </w:pPr>
       <w:r>
         <w:t xml:space="preserve">Национална научна програма</w:t>
@@ -3092,11 +3092,11 @@
     </w:p>
     <w:p>
       <w:pPr>
+        <w:pStyle w:val="Compact"/>
         <w:numPr>
           <w:ilvl w:val="0"/>
           <w:numId w:val="1032"/>
         </w:numPr>
-        <w:pStyle w:val="Compact"/>
       </w:pPr>
       <w:r>
         <w:t xml:space="preserve">Nuclear Pharmacy Integrated Course for Students in Pharmacy, Medicine, Medical Physics and Nuclear Chemistry (NuPhICos).Logistics assistant Erasmus Intensive Program Project 2012-1-BG-ERA10-07058</w:t>
@@ -3115,11 +3115,11 @@
     </w:p>
     <w:p>
       <w:pPr>
+        <w:pStyle w:val="Compact"/>
         <w:numPr>
           <w:ilvl w:val="0"/>
           <w:numId w:val="1033"/>
         </w:numPr>
-        <w:pStyle w:val="Compact"/>
       </w:pPr>
       <w:r>
         <w:t xml:space="preserve">IN CLOSE- ИНОВАЦИИ „Нови компонисти и възможности за устойчиво развитие” FP7-CSA-2012-316611, FP7-PEOPLE-2012-RESEARCHERS’ NIGHT</w:t>
@@ -3138,11 +3138,11 @@
     </w:p>
     <w:p>
       <w:pPr>
+        <w:pStyle w:val="Compact"/>
         <w:numPr>
           <w:ilvl w:val="0"/>
           <w:numId w:val="1034"/>
         </w:numPr>
-        <w:pStyle w:val="Compact"/>
       </w:pPr>
       <w:r>
         <w:t xml:space="preserve">ITC</w:t>
@@ -3179,11 +3179,11 @@
     </w:p>
     <w:p>
       <w:pPr>
+        <w:pStyle w:val="Compact"/>
         <w:numPr>
           <w:ilvl w:val="0"/>
           <w:numId w:val="1035"/>
         </w:numPr>
-        <w:pStyle w:val="Compact"/>
       </w:pPr>
       <w:r>
         <w:t xml:space="preserve">Nuclear Pharmacy Integrated Course for Students in Pharmacy, Medicine, Medical Physics and Nuclear Chemistry (NuPhICos).Active participant. Erasmus Intensive Program Project 2013-1-BG-ERA10-00320</w:t>
@@ -3202,11 +3202,11 @@
     </w:p>
     <w:p>
       <w:pPr>
+        <w:pStyle w:val="Compact"/>
         <w:numPr>
           <w:ilvl w:val="0"/>
           <w:numId w:val="1036"/>
         </w:numPr>
-        <w:pStyle w:val="Compact"/>
       </w:pPr>
       <w:r>
         <w:t xml:space="preserve">European Medical Students Congress</w:t>
@@ -3240,11 +3240,11 @@
     </w:p>
     <w:p>
       <w:pPr>
+        <w:pStyle w:val="Compact"/>
         <w:numPr>
           <w:ilvl w:val="0"/>
           <w:numId w:val="1037"/>
         </w:numPr>
-        <w:pStyle w:val="Compact"/>
       </w:pPr>
       <w:r>
         <w:t xml:space="preserve">Promoters of advanced oncogenetics open online training and multimedia raise awareness on multidisciplinary assessment of patients and their families at risk of hereditary or familial cancerHOPE How Oncogenetics Predicts &amp; Educates Erasmus+ program.2018-1-RO01-KA202-049189</w:t>
@@ -3263,11 +3263,11 @@
     </w:p>
     <w:p>
       <w:pPr>
+        <w:pStyle w:val="Compact"/>
         <w:numPr>
           <w:ilvl w:val="0"/>
           <w:numId w:val="1038"/>
         </w:numPr>
-        <w:pStyle w:val="Compact"/>
       </w:pPr>
       <w:r>
         <w:t xml:space="preserve">„Интердисциплинарност, мултикултурализъм и работа с пациента в нестандартна ситуация в контекста на провеждане на дидактични занимания в областта на медицинските науки и здравните науки в Симулационни медицински центрове” проект № 2019-1-PL01-KA203-065205 по Програма Еразъм. Key Action 2: Cooperation for innovation and the exchange of good practices KA 203: Strategic partnerships for higher education</w:t>
@@ -3286,11 +3286,11 @@
     </w:p>
     <w:p>
       <w:pPr>
+        <w:pStyle w:val="Compact"/>
         <w:numPr>
           <w:ilvl w:val="0"/>
           <w:numId w:val="1039"/>
         </w:numPr>
-        <w:pStyle w:val="Compact"/>
       </w:pPr>
       <w:r>
         <w:t xml:space="preserve">Screen4Care - Shortening the path to rare disease diagnosis by using newborn genetic screening and digital technologies- the Innovative Medicines Initiative 2 Joint Undertaking (JU) under grant agreement No 101034427.</w:t>
@@ -3309,11 +3309,11 @@
     </w:p>
     <w:p>
       <w:pPr>
+        <w:pStyle w:val="Compact"/>
         <w:numPr>
           <w:ilvl w:val="0"/>
           <w:numId w:val="1040"/>
         </w:numPr>
-        <w:pStyle w:val="Compact"/>
       </w:pPr>
       <w:r>
         <w:t xml:space="preserve">Caring violent child safely in child psychiatric and residential units under the Erasmus+ Programme, Key Action 2; Agreement number: 2021-1-FI01-KA220-HED-000032106</w:t>
@@ -3332,11 +3332,11 @@
     </w:p>
     <w:p>
       <w:pPr>
+        <w:pStyle w:val="Compact"/>
         <w:numPr>
           <w:ilvl w:val="0"/>
           <w:numId w:val="1041"/>
         </w:numPr>
-        <w:pStyle w:val="Compact"/>
       </w:pPr>
       <w:r>
         <w:t xml:space="preserve">Developing multi-professional Higher Education for promoting mental health and well-being at schools Project Reference: 2020-1-FI01-KA203-066521</w:t>
@@ -3365,11 +3365,11 @@
     </w:p>
     <w:p>
       <w:pPr>
+        <w:pStyle w:val="Compact"/>
         <w:numPr>
           <w:ilvl w:val="0"/>
           <w:numId w:val="1042"/>
         </w:numPr>
-        <w:pStyle w:val="Compact"/>
       </w:pPr>
       <w:r>
         <w:t xml:space="preserve">ApoA-I Event reducinG in Ischemic Syndromes II (AEGIS II); Study Coordinator</w:t>
@@ -3415,11 +3415,11 @@
     </w:p>
     <w:p>
       <w:pPr>
+        <w:pStyle w:val="Compact"/>
         <w:numPr>
           <w:ilvl w:val="0"/>
           <w:numId w:val="1043"/>
         </w:numPr>
-        <w:pStyle w:val="Compact"/>
       </w:pPr>
       <w:r>
         <w:t xml:space="preserve">11-та научна среща-обучение на СОИБОМ</w:t>
@@ -3429,10 +3429,10 @@
       </w:r>
       <w:r>
         <w:rPr>
+          <w:b/>
+          <w:bCs/>
+          <w:i/>
           <w:iCs/>
-          <w:i/>
-          <w:bCs/>
-          <w:b/>
         </w:rPr>
         <w:t xml:space="preserve">„Пътят на пациента със сърдечно-съдови заболявания” Орална презентация „Клиничен случай на клапно предсърдно мъждене”</w:t>
       </w:r>
@@ -3441,8 +3441,8 @@
       </w:r>
       <w:r>
         <w:rPr>
-          <w:bCs/>
-          <w:b/>
+          <w:b/>
+          <w:bCs/>
         </w:rPr>
         <w:t xml:space="preserve">К.Костадинов</w:t>
       </w:r>
@@ -3460,11 +3460,11 @@
     </w:p>
     <w:p>
       <w:pPr>
+        <w:pStyle w:val="Compact"/>
         <w:numPr>
           <w:ilvl w:val="0"/>
           <w:numId w:val="1044"/>
         </w:numPr>
-        <w:pStyle w:val="Compact"/>
       </w:pPr>
       <w:r>
         <w:t xml:space="preserve">Виртуален конгресен център „Редки болести и лекарства сираци”</w:t>
@@ -3476,10 +3476,10 @@
         <w:r>
           <w:rPr>
             <w:rStyle w:val="Hyperlink"/>
+            <w:b/>
+            <w:bCs/>
+            <w:i/>
             <w:iCs/>
-            <w:i/>
-            <w:bCs/>
-            <w:b/>
           </w:rPr>
           <w:t xml:space="preserve">„Придобита тромботична тромбоцитопенична пурпура по пътя на предизвикателствата”</w:t>
         </w:r>
@@ -3489,8 +3489,8 @@
       </w:r>
       <w:r>
         <w:rPr>
-          <w:bCs/>
-          <w:b/>
+          <w:b/>
+          <w:bCs/>
         </w:rPr>
         <w:t xml:space="preserve">К.Костадинов</w:t>
       </w:r>
@@ -3508,11 +3508,11 @@
     </w:p>
     <w:p>
       <w:pPr>
+        <w:pStyle w:val="Compact"/>
         <w:numPr>
           <w:ilvl w:val="0"/>
           <w:numId w:val="1045"/>
         </w:numPr>
-        <w:pStyle w:val="Compact"/>
       </w:pPr>
       <w:r>
         <w:t xml:space="preserve">Конференцията Наука и Младост 2021</w:t>
@@ -3530,49 +3530,49 @@
       </w:r>
       <w:r>
         <w:rPr>
+          <w:b/>
+          <w:bCs/>
+          <w:i/>
           <w:iCs/>
+        </w:rPr>
+        <w:t xml:space="preserve">Промяна в хранителните навици и поведение по време на противоепидемичните мерки, наложени по повод COVID 19</w:t>
+      </w:r>
+      <w:r>
+        <w:t xml:space="preserve">”. Пленарна лекция. Хубенова М.</w:t>
+      </w:r>
+      <w:r>
+        <w:t xml:space="preserve"> </w:t>
+      </w:r>
+      <w:r>
+        <w:rPr>
+          <w:b/>
+          <w:bCs/>
+        </w:rPr>
+        <w:t xml:space="preserve">Костадинов К.</w:t>
+      </w:r>
+      <w:r>
+        <w:t xml:space="preserve"> </w:t>
+      </w:r>
+      <w:r>
+        <w:t xml:space="preserve">Мандова В.</w:t>
+      </w:r>
+    </w:p>
+    <w:p>
+      <w:pPr>
+        <w:numPr>
+          <w:ilvl w:val="0"/>
+          <w:numId w:val="1046"/>
+        </w:numPr>
+      </w:pPr>
+      <w:r>
+        <w:t xml:space="preserve">„</w:t>
+      </w:r>
+      <w:r>
+        <w:rPr>
+          <w:b/>
+          <w:bCs/>
           <w:i/>
-          <w:bCs/>
-          <w:b/>
-        </w:rPr>
-        <w:t xml:space="preserve">Промяна в хранителните навици и поведение по време на противоепидемичните мерки, наложени по повод COVID 19</w:t>
-      </w:r>
-      <w:r>
-        <w:t xml:space="preserve">”. Пленарна лекция. Хубенова М.</w:t>
-      </w:r>
-      <w:r>
-        <w:t xml:space="preserve"> </w:t>
-      </w:r>
-      <w:r>
-        <w:rPr>
-          <w:bCs/>
-          <w:b/>
-        </w:rPr>
-        <w:t xml:space="preserve">Костадинов К.</w:t>
-      </w:r>
-      <w:r>
-        <w:t xml:space="preserve"> </w:t>
-      </w:r>
-      <w:r>
-        <w:t xml:space="preserve">Мандова В.</w:t>
-      </w:r>
-    </w:p>
-    <w:p>
-      <w:pPr>
-        <w:numPr>
-          <w:ilvl w:val="0"/>
-          <w:numId w:val="1046"/>
-        </w:numPr>
-      </w:pPr>
-      <w:r>
-        <w:t xml:space="preserve">„</w:t>
-      </w:r>
-      <w:r>
-        <w:rPr>
           <w:iCs/>
-          <w:i/>
-          <w:bCs/>
-          <w:b/>
         </w:rPr>
         <w:t xml:space="preserve">Промяна в физическата активност в условията на противоепидемични мерки</w:t>
       </w:r>
@@ -3584,8 +3584,8 @@
       </w:r>
       <w:r>
         <w:rPr>
-          <w:bCs/>
-          <w:b/>
+          <w:b/>
+          <w:bCs/>
         </w:rPr>
         <w:t xml:space="preserve">Костадинов К.</w:t>
       </w:r>
@@ -3607,30 +3607,30 @@
         <w:r>
           <w:rPr>
             <w:rStyle w:val="Hyperlink"/>
+            <w:b/>
+            <w:bCs/>
+            <w:i/>
             <w:iCs/>
-            <w:i/>
-            <w:bCs/>
-            <w:b/>
           </w:rPr>
           <w:t xml:space="preserve">“</w:t>
         </w:r>
         <w:r>
           <w:rPr>
             <w:rStyle w:val="Hyperlink"/>
+            <w:b/>
+            <w:bCs/>
+            <w:i/>
             <w:iCs/>
-            <w:i/>
-            <w:bCs/>
-            <w:b/>
           </w:rPr>
           <w:t xml:space="preserve">Oral health self-assessment among haemophilia families</w:t>
         </w:r>
         <w:r>
           <w:rPr>
             <w:rStyle w:val="Hyperlink"/>
+            <w:b/>
+            <w:bCs/>
+            <w:i/>
             <w:iCs/>
-            <w:i/>
-            <w:bCs/>
-            <w:b/>
           </w:rPr>
           <w:t xml:space="preserve">”</w:t>
         </w:r>
@@ -3646,8 +3646,8 @@
       </w:r>
       <w:r>
         <w:rPr>
-          <w:bCs/>
-          <w:b/>
+          <w:b/>
+          <w:bCs/>
         </w:rPr>
         <w:t xml:space="preserve">Kostadin Kostadinov</w:t>
       </w:r>
@@ -3668,11 +3668,11 @@
     </w:p>
     <w:p>
       <w:pPr>
+        <w:pStyle w:val="Compact"/>
         <w:numPr>
           <w:ilvl w:val="0"/>
           <w:numId w:val="1047"/>
         </w:numPr>
-        <w:pStyle w:val="Compact"/>
       </w:pPr>
       <w:r>
         <w:t xml:space="preserve">XIV-та национална научно-техническа конференция с чуждестранно участие</w:t>
@@ -3692,40 +3692,40 @@
     </w:p>
     <w:p>
       <w:pPr>
+        <w:pStyle w:val="Compact"/>
         <w:numPr>
           <w:ilvl w:val="0"/>
           <w:numId w:val="1048"/>
         </w:numPr>
-        <w:pStyle w:val="Compact"/>
       </w:pPr>
       <w:hyperlink r:id="rId70">
         <w:r>
           <w:rPr>
             <w:rStyle w:val="Hyperlink"/>
+            <w:b/>
+            <w:bCs/>
+            <w:i/>
             <w:iCs/>
-            <w:i/>
-            <w:bCs/>
-            <w:b/>
           </w:rPr>
           <w:t xml:space="preserve">“</w:t>
         </w:r>
         <w:r>
           <w:rPr>
             <w:rStyle w:val="Hyperlink"/>
+            <w:b/>
+            <w:bCs/>
+            <w:i/>
             <w:iCs/>
-            <w:i/>
-            <w:bCs/>
-            <w:b/>
           </w:rPr>
           <w:t xml:space="preserve">Съвременен микробиологичен и молекулно-биологичен скрининг на генитални инфекции при симптоматични небременни жени</w:t>
         </w:r>
         <w:r>
           <w:rPr>
             <w:rStyle w:val="Hyperlink"/>
+            <w:b/>
+            <w:bCs/>
+            <w:i/>
             <w:iCs/>
-            <w:i/>
-            <w:bCs/>
-            <w:b/>
           </w:rPr>
           <w:t xml:space="preserve">”</w:t>
         </w:r>
@@ -3741,8 +3741,8 @@
       </w:r>
       <w:r>
         <w:rPr>
-          <w:bCs/>
-          <w:b/>
+          <w:b/>
+          <w:bCs/>
         </w:rPr>
         <w:t xml:space="preserve">Костадин Костадинов</w:t>
       </w:r>
@@ -3766,11 +3766,11 @@
     </w:p>
     <w:p>
       <w:pPr>
+        <w:pStyle w:val="Compact"/>
         <w:numPr>
           <w:ilvl w:val="0"/>
           <w:numId w:val="1049"/>
         </w:numPr>
-        <w:pStyle w:val="Compact"/>
       </w:pPr>
       <w:r>
         <w:t xml:space="preserve">XVIII хационален конгрес по клинична микробиология и инфекции на българската асоциация на микробиолозите</w:t>
@@ -3780,28 +3780,28 @@
       </w:r>
       <w:r>
         <w:rPr>
+          <w:b/>
+          <w:bCs/>
+          <w:i/>
           <w:iCs/>
+        </w:rPr>
+        <w:t xml:space="preserve">“</w:t>
+      </w:r>
+      <w:r>
+        <w:rPr>
+          <w:b/>
+          <w:bCs/>
           <w:i/>
-          <w:bCs/>
-          <w:b/>
-        </w:rPr>
-        <w:t xml:space="preserve">“</w:t>
-      </w:r>
-      <w:r>
-        <w:rPr>
           <w:iCs/>
+        </w:rPr>
+        <w:t xml:space="preserve">Бърз молекулно-биологичен скрининг за вагинална кандидоза при симптоматични жени</w:t>
+      </w:r>
+      <w:r>
+        <w:rPr>
+          <w:b/>
+          <w:bCs/>
           <w:i/>
-          <w:bCs/>
-          <w:b/>
-        </w:rPr>
-        <w:t xml:space="preserve">Бърз молекулно-биологичен скрининг за вагинална кандидоза при симптоматични жени</w:t>
-      </w:r>
-      <w:r>
-        <w:rPr>
           <w:iCs/>
-          <w:i/>
-          <w:bCs/>
-          <w:b/>
         </w:rPr>
         <w:t xml:space="preserve">”</w:t>
       </w:r>
@@ -3816,8 +3816,8 @@
       </w:r>
       <w:r>
         <w:rPr>
-          <w:bCs/>
-          <w:b/>
+          <w:b/>
+          <w:bCs/>
         </w:rPr>
         <w:t xml:space="preserve">Костадинов К.</w:t>
       </w:r>
@@ -3838,11 +3838,11 @@
     </w:p>
     <w:p>
       <w:pPr>
+        <w:pStyle w:val="Compact"/>
         <w:numPr>
           <w:ilvl w:val="0"/>
           <w:numId w:val="1050"/>
         </w:numPr>
-        <w:pStyle w:val="Compact"/>
       </w:pPr>
       <w:r>
         <w:t xml:space="preserve">XX Юбилеен национален конгрес по клинична микробиология и инфекции на българската асоциация на микробиолозите</w:t>
@@ -3859,30 +3859,30 @@
         <w:r>
           <w:rPr>
             <w:rStyle w:val="Hyperlink"/>
+            <w:b/>
+            <w:bCs/>
+            <w:i/>
             <w:iCs/>
-            <w:i/>
-            <w:bCs/>
-            <w:b/>
           </w:rPr>
           <w:t xml:space="preserve">“</w:t>
         </w:r>
         <w:r>
           <w:rPr>
             <w:rStyle w:val="Hyperlink"/>
+            <w:b/>
+            <w:bCs/>
+            <w:i/>
             <w:iCs/>
-            <w:i/>
-            <w:bCs/>
-            <w:b/>
           </w:rPr>
           <w:t xml:space="preserve">Проучване уретралния микробиом с androflor screen при мъже с неспециф ична генитална симптоматика в условия на covid-19 пандемия</w:t>
         </w:r>
         <w:r>
           <w:rPr>
             <w:rStyle w:val="Hyperlink"/>
+            <w:b/>
+            <w:bCs/>
+            <w:i/>
             <w:iCs/>
-            <w:i/>
-            <w:bCs/>
-            <w:b/>
           </w:rPr>
           <w:t xml:space="preserve">”</w:t>
         </w:r>
@@ -3898,8 +3898,8 @@
       </w:r>
       <w:r>
         <w:rPr>
-          <w:bCs/>
-          <w:b/>
+          <w:b/>
+          <w:bCs/>
         </w:rPr>
         <w:t xml:space="preserve">К. Костадинов</w:t>
       </w:r>
@@ -3918,30 +3918,30 @@
         <w:r>
           <w:rPr>
             <w:rStyle w:val="Hyperlink"/>
+            <w:b/>
+            <w:bCs/>
+            <w:i/>
             <w:iCs/>
-            <w:i/>
-            <w:bCs/>
-            <w:b/>
           </w:rPr>
           <w:t xml:space="preserve">“</w:t>
         </w:r>
         <w:r>
           <w:rPr>
             <w:rStyle w:val="Hyperlink"/>
+            <w:b/>
+            <w:bCs/>
+            <w:i/>
             <w:iCs/>
-            <w:i/>
-            <w:bCs/>
-            <w:b/>
           </w:rPr>
           <w:t xml:space="preserve">Omicron – успокоение или предизвикателство?</w:t>
         </w:r>
         <w:r>
           <w:rPr>
             <w:rStyle w:val="Hyperlink"/>
+            <w:b/>
+            <w:bCs/>
+            <w:i/>
             <w:iCs/>
-            <w:i/>
-            <w:bCs/>
-            <w:b/>
           </w:rPr>
           <w:t xml:space="preserve">”</w:t>
         </w:r>
@@ -3957,8 +3957,8 @@
       </w:r>
       <w:r>
         <w:rPr>
-          <w:bCs/>
-          <w:b/>
+          <w:b/>
+          <w:bCs/>
         </w:rPr>
         <w:t xml:space="preserve">К. Костадинов</w:t>
       </w:r>
@@ -3979,11 +3979,11 @@
     </w:p>
     <w:p>
       <w:pPr>
+        <w:pStyle w:val="Compact"/>
         <w:numPr>
           <w:ilvl w:val="0"/>
           <w:numId w:val="1052"/>
         </w:numPr>
-        <w:pStyle w:val="Compact"/>
       </w:pPr>
       <w:r>
         <w:t xml:space="preserve">Четвърта национална конференция по епидемиология. „Инфекциозните заболявания в България- проблеми и перспективи” тема”</w:t>
@@ -3993,28 +3993,94 @@
       </w:r>
       <w:r>
         <w:rPr>
+          <w:b/>
+          <w:bCs/>
+          <w:i/>
           <w:iCs/>
+        </w:rPr>
+        <w:t xml:space="preserve">“</w:t>
+      </w:r>
+      <w:r>
+        <w:rPr>
+          <w:b/>
+          <w:bCs/>
           <w:i/>
-          <w:bCs/>
-          <w:b/>
+          <w:iCs/>
+        </w:rPr>
+        <w:t xml:space="preserve">Ковид-19 в България и влияние на ваксините върху хоспитализацията, смъртността и леталитета</w:t>
+      </w:r>
+      <w:r>
+        <w:rPr>
+          <w:b/>
+          <w:bCs/>
+          <w:i/>
+          <w:iCs/>
+        </w:rPr>
+        <w:t xml:space="preserve">”</w:t>
+      </w:r>
+      <w:r>
+        <w:t xml:space="preserve"> </w:t>
+      </w:r>
+      <w:r>
+        <w:t xml:space="preserve">А. Кеворкян,</w:t>
+      </w:r>
+      <w:r>
+        <w:t xml:space="preserve"> </w:t>
+      </w:r>
+      <w:r>
+        <w:rPr>
+          <w:b/>
+          <w:bCs/>
+        </w:rPr>
+        <w:t xml:space="preserve">К. Костадинов</w:t>
+      </w:r>
+      <w:r>
+        <w:t xml:space="preserve">, В. Рангелова, Р. Райчева, А. Кунчев, А. Сербезова</w:t>
+      </w:r>
+    </w:p>
+    <w:p>
+      <w:pPr>
+        <w:pStyle w:val="FirstParagraph"/>
+      </w:pPr>
+      <w:r>
+        <w:rPr>
+          <w:rStyle w:val="VerbatimChar"/>
+        </w:rPr>
+        <w:t xml:space="preserve">16 декември 2022 г.</w:t>
+      </w:r>
+    </w:p>
+    <w:p>
+      <w:pPr>
+        <w:pStyle w:val="Compact"/>
+        <w:numPr>
+          <w:ilvl w:val="0"/>
+          <w:numId w:val="1053"/>
+        </w:numPr>
+      </w:pPr>
+      <w:r>
+        <w:rPr>
+          <w:b/>
+          <w:bCs/>
+          <w:i/>
+          <w:iCs/>
         </w:rPr>
         <w:t xml:space="preserve">“</w:t>
       </w:r>
       <w:r>
         <w:rPr>
+          <w:b/>
+          <w:bCs/>
+          <w:i/>
           <w:iCs/>
+        </w:rPr>
+        <w:t xml:space="preserve">Ефекти на ДХЕА като стреоиден прекурсор върху имунологичната реактивност при различни професионални групи в дистрес.</w:t>
+      </w:r>
+      <w:r>
+        <w:rPr>
+          <w:b/>
+          <w:bCs/>
           <w:i/>
-          <w:bCs/>
-          <w:b/>
-        </w:rPr>
-        <w:t xml:space="preserve">Ковид-19 в България и влияние на ваксините върху хоспитализацията, смъртността и леталитета</w:t>
-      </w:r>
-      <w:r>
-        <w:rPr>
           <w:iCs/>
-          <w:i/>
-          <w:bCs/>
-          <w:b/>
         </w:rPr>
         <w:t xml:space="preserve">”</w:t>
       </w:r>
@@ -4022,72 +4088,6 @@
         <w:t xml:space="preserve"> </w:t>
       </w:r>
       <w:r>
-        <w:t xml:space="preserve">А. Кеворкян,</w:t>
-      </w:r>
-      <w:r>
-        <w:t xml:space="preserve"> </w:t>
-      </w:r>
-      <w:r>
-        <w:rPr>
-          <w:bCs/>
-          <w:b/>
-        </w:rPr>
-        <w:t xml:space="preserve">К. Костадинов</w:t>
-      </w:r>
-      <w:r>
-        <w:t xml:space="preserve">, В. Рангелова, Р. Райчева, А. Кунчев, А. Сербезова</w:t>
-      </w:r>
-    </w:p>
-    <w:p>
-      <w:pPr>
-        <w:pStyle w:val="FirstParagraph"/>
-      </w:pPr>
-      <w:r>
-        <w:rPr>
-          <w:rStyle w:val="VerbatimChar"/>
-        </w:rPr>
-        <w:t xml:space="preserve">16 декември 2022 г.</w:t>
-      </w:r>
-    </w:p>
-    <w:p>
-      <w:pPr>
-        <w:numPr>
-          <w:ilvl w:val="0"/>
-          <w:numId w:val="1053"/>
-        </w:numPr>
-        <w:pStyle w:val="Compact"/>
-      </w:pPr>
-      <w:r>
-        <w:rPr>
-          <w:iCs/>
-          <w:i/>
-          <w:bCs/>
-          <w:b/>
-        </w:rPr>
-        <w:t xml:space="preserve">“</w:t>
-      </w:r>
-      <w:r>
-        <w:rPr>
-          <w:iCs/>
-          <w:i/>
-          <w:bCs/>
-          <w:b/>
-        </w:rPr>
-        <w:t xml:space="preserve">Ефекти на ДХЕА като стреоиден прекурсор върху имунологичната реактивност при различни професионални групи в дистрес.</w:t>
-      </w:r>
-      <w:r>
-        <w:rPr>
-          <w:iCs/>
-          <w:i/>
-          <w:bCs/>
-          <w:b/>
-        </w:rPr>
-        <w:t xml:space="preserve">”</w:t>
-      </w:r>
-      <w:r>
-        <w:t xml:space="preserve"> </w:t>
-      </w:r>
-      <w:r>
         <w:t xml:space="preserve">Мария Ивановска, Петя Ангелова Гарджева, Дора Димитрова Терзиева, Нонка Георгиева Матева,</w:t>
       </w:r>
       <w:r>
@@ -4095,8 +4095,8 @@
       </w:r>
       <w:r>
         <w:rPr>
-          <w:bCs/>
-          <w:b/>
+          <w:b/>
+          <w:bCs/>
         </w:rPr>
         <w:t xml:space="preserve">Костадин Рангелов Костадинов</w:t>
       </w:r>
@@ -4127,11 +4127,11 @@
     </w:p>
     <w:p>
       <w:pPr>
+        <w:pStyle w:val="Compact"/>
         <w:numPr>
           <w:ilvl w:val="0"/>
           <w:numId w:val="1054"/>
         </w:numPr>
-        <w:pStyle w:val="Compact"/>
       </w:pPr>
       <w:r>
         <w:t xml:space="preserve">Joint Forum: 12th South-East European Conference and 32st Annual Assembly of IMAB.</w:t>
@@ -4141,28 +4141,28 @@
       </w:r>
       <w:r>
         <w:rPr>
+          <w:b/>
+          <w:bCs/>
+          <w:i/>
           <w:iCs/>
+        </w:rPr>
+        <w:t xml:space="preserve">“</w:t>
+      </w:r>
+      <w:r>
+        <w:rPr>
+          <w:b/>
+          <w:bCs/>
           <w:i/>
-          <w:bCs/>
-          <w:b/>
-        </w:rPr>
-        <w:t xml:space="preserve">“</w:t>
-      </w:r>
-      <w:r>
-        <w:rPr>
           <w:iCs/>
+        </w:rPr>
+        <w:t xml:space="preserve">Antimicrobical activity of root canal filling materials for endodonic treatment in primary dentition</w:t>
+      </w:r>
+      <w:r>
+        <w:rPr>
+          <w:b/>
+          <w:bCs/>
           <w:i/>
-          <w:bCs/>
-          <w:b/>
-        </w:rPr>
-        <w:t xml:space="preserve">Antimicrobical activity of root canal filling materials for endodonic treatment in primary dentition</w:t>
-      </w:r>
-      <w:r>
-        <w:rPr>
           <w:iCs/>
-          <w:i/>
-          <w:bCs/>
-          <w:b/>
         </w:rPr>
         <w:t xml:space="preserve">”</w:t>
       </w:r>
@@ -4177,8 +4177,8 @@
       </w:r>
       <w:r>
         <w:rPr>
-          <w:bCs/>
-          <w:b/>
+          <w:b/>
+          <w:bCs/>
         </w:rPr>
         <w:t xml:space="preserve">Kostadin Kostadinov</w:t>
       </w:r>
@@ -4199,11 +4199,11 @@
     </w:p>
     <w:p>
       <w:pPr>
+        <w:pStyle w:val="Compact"/>
         <w:numPr>
           <w:ilvl w:val="0"/>
           <w:numId w:val="1055"/>
         </w:numPr>
-        <w:pStyle w:val="Compact"/>
       </w:pPr>
       <w:hyperlink r:id="rId74">
         <w:r>
@@ -4218,8 +4218,8 @@
       </w:r>
       <w:r>
         <w:rPr>
-          <w:bCs/>
-          <w:b/>
+          <w:b/>
+          <w:bCs/>
         </w:rPr>
         <w:t xml:space="preserve">Kostadinov K</w:t>
       </w:r>
@@ -4240,11 +4240,11 @@
     </w:p>
     <w:p>
       <w:pPr>
+        <w:pStyle w:val="Compact"/>
         <w:numPr>
           <w:ilvl w:val="0"/>
           <w:numId w:val="1056"/>
         </w:numPr>
-        <w:pStyle w:val="Compact"/>
       </w:pPr>
       <w:r>
         <w:t xml:space="preserve">33-rd European Congress of Clinical Microbiology and Infectious Diseases</w:t>
@@ -4254,82 +4254,82 @@
       </w:r>
       <w:r>
         <w:rPr>
+          <w:b/>
+          <w:bCs/>
+          <w:i/>
           <w:iCs/>
+        </w:rPr>
+        <w:t xml:space="preserve">“</w:t>
+      </w:r>
+      <w:r>
+        <w:rPr>
+          <w:b/>
+          <w:bCs/>
           <w:i/>
-          <w:bCs/>
-          <w:b/>
-        </w:rPr>
-        <w:t xml:space="preserve">“</w:t>
-      </w:r>
-      <w:r>
-        <w:rPr>
           <w:iCs/>
+        </w:rPr>
+        <w:t xml:space="preserve">Impact of COVID-19 vaccines – data from Bulgaria</w:t>
+      </w:r>
+      <w:r>
+        <w:rPr>
+          <w:b/>
+          <w:bCs/>
           <w:i/>
-          <w:bCs/>
-          <w:b/>
-        </w:rPr>
-        <w:t xml:space="preserve">Impact of COVID-19 vaccines – data from Bulgaria</w:t>
-      </w:r>
-      <w:r>
-        <w:rPr>
           <w:iCs/>
+        </w:rPr>
+        <w:t xml:space="preserve">”</w:t>
+      </w:r>
+      <w:r>
+        <w:t xml:space="preserve"> </w:t>
+      </w:r>
+      <w:r>
+        <w:t xml:space="preserve">Ani Kevorkyan,</w:t>
+      </w:r>
+      <w:r>
+        <w:t xml:space="preserve"> </w:t>
+      </w:r>
+      <w:r>
+        <w:rPr>
+          <w:b/>
+          <w:bCs/>
+        </w:rPr>
+        <w:t xml:space="preserve">Kostadin Kostadinov</w:t>
+      </w:r>
+      <w:r>
+        <w:t xml:space="preserve">, Vania Rangelova, Ralitsa Raycheva , Angel Kunchev</w:t>
+      </w:r>
+    </w:p>
+    <w:p>
+      <w:pPr>
+        <w:pStyle w:val="FirstParagraph"/>
+      </w:pPr>
+      <w:r>
+        <w:rPr>
+          <w:rStyle w:val="VerbatimChar"/>
+        </w:rPr>
+        <w:t xml:space="preserve">4-11 март 2023 г.</w:t>
+      </w:r>
+    </w:p>
+    <w:p>
+      <w:pPr>
+        <w:pStyle w:val="Compact"/>
+        <w:numPr>
+          <w:ilvl w:val="0"/>
+          <w:numId w:val="1057"/>
+        </w:numPr>
+      </w:pPr>
+      <w:r>
+        <w:t xml:space="preserve">41th European Winter Conference on brain research (EWCBR);</w:t>
+      </w:r>
+      <w:r>
+        <w:t xml:space="preserve"> </w:t>
+      </w:r>
+      <w:r>
+        <w:rPr>
+          <w:b/>
+          <w:bCs/>
           <w:i/>
-          <w:bCs/>
-          <w:b/>
-        </w:rPr>
-        <w:t xml:space="preserve">”</w:t>
-      </w:r>
-      <w:r>
-        <w:t xml:space="preserve"> </w:t>
-      </w:r>
-      <w:r>
-        <w:t xml:space="preserve">Ani Kevorkyan,</w:t>
-      </w:r>
-      <w:r>
-        <w:t xml:space="preserve"> </w:t>
-      </w:r>
-      <w:r>
-        <w:rPr>
-          <w:bCs/>
-          <w:b/>
-        </w:rPr>
-        <w:t xml:space="preserve">Kostadin Kostadinov</w:t>
-      </w:r>
-      <w:r>
-        <w:t xml:space="preserve">, Vania Rangelova, Ralitsa Raycheva , Angel Kunchev</w:t>
-      </w:r>
-    </w:p>
-    <w:p>
-      <w:pPr>
-        <w:pStyle w:val="FirstParagraph"/>
-      </w:pPr>
-      <w:r>
-        <w:rPr>
-          <w:rStyle w:val="VerbatimChar"/>
-        </w:rPr>
-        <w:t xml:space="preserve">4-11 март 2023 г.</w:t>
-      </w:r>
-    </w:p>
-    <w:p>
-      <w:pPr>
-        <w:numPr>
-          <w:ilvl w:val="0"/>
-          <w:numId w:val="1057"/>
-        </w:numPr>
-        <w:pStyle w:val="Compact"/>
-      </w:pPr>
-      <w:r>
-        <w:t xml:space="preserve">41th European Winter Conference on brain research (EWCBR);</w:t>
-      </w:r>
-      <w:r>
-        <w:t xml:space="preserve"> </w:t>
-      </w:r>
-      <w:r>
-        <w:rPr>
           <w:iCs/>
-          <w:i/>
-          <w:bCs/>
-          <w:b/>
         </w:rPr>
         <w:t xml:space="preserve">Immunological reactivity under acute and chronic stress. Where are we? Experience in Bulgariа.</w:t>
       </w:r>
@@ -4344,8 +4344,8 @@
       </w:r>
       <w:r>
         <w:rPr>
-          <w:bCs/>
-          <w:b/>
+          <w:b/>
+          <w:bCs/>
         </w:rPr>
         <w:t xml:space="preserve">K. Kostadinov</w:t>
       </w:r>
@@ -4362,7 +4362,7 @@
     </w:p>
     <w:bookmarkEnd w:id="75"/>
     <w:bookmarkEnd w:id="76"/>
-    <w:bookmarkStart w:id="80" w:name="обучения-конгреси-и-клалификации"/>
+    <w:bookmarkStart w:id="81" w:name="обучения-конгреси-и-клалификации"/>
     <w:p>
       <w:pPr>
         <w:pStyle w:val="Heading1"/>
@@ -4393,11 +4393,11 @@
     </w:p>
     <w:p>
       <w:pPr>
+        <w:pStyle w:val="Compact"/>
         <w:numPr>
           <w:ilvl w:val="0"/>
           <w:numId w:val="1058"/>
         </w:numPr>
-        <w:pStyle w:val="Compact"/>
       </w:pPr>
       <w:r>
         <w:t xml:space="preserve">Медицински университет Пловдив „Спешна помощ в медицината” НО-17/2011 гр. Пловдив 22-23. ноември. 2012г. Национална програма за превенция и контрол на ХИВ и сексуално предавани инфекции в Република България 2008-2015г. „Лечение и грижи за хора, живеещи с ХИВ/СПИН и намаляване на стигмата и дискриминацията” гр. Пловдив</w:t>
@@ -4416,11 +4416,11 @@
     </w:p>
     <w:p>
       <w:pPr>
+        <w:pStyle w:val="Compact"/>
         <w:numPr>
           <w:ilvl w:val="0"/>
           <w:numId w:val="1059"/>
         </w:numPr>
-        <w:pStyle w:val="Compact"/>
       </w:pPr>
       <w:r>
         <w:t xml:space="preserve">Токуда болница София „Основни хирургически умения”</w:t>
@@ -4439,11 +4439,11 @@
     </w:p>
     <w:p>
       <w:pPr>
+        <w:pStyle w:val="Compact"/>
         <w:numPr>
           <w:ilvl w:val="0"/>
           <w:numId w:val="1060"/>
         </w:numPr>
-        <w:pStyle w:val="Compact"/>
       </w:pPr>
       <w:r>
         <w:t xml:space="preserve">Програма финансирана от Глобалния фонд за борба срещу СПИН, туберкулоза и малария „Диагностика, грижи и лечение на хора живеещи с ХИВ/СПИН (ХЖХС) за нуждите на ПФГФ” гр. Пловдив</w:t>
@@ -4462,11 +4462,11 @@
     </w:p>
     <w:p>
       <w:pPr>
+        <w:pStyle w:val="Compact"/>
         <w:numPr>
           <w:ilvl w:val="0"/>
           <w:numId w:val="1061"/>
         </w:numPr>
-        <w:pStyle w:val="Compact"/>
       </w:pPr>
       <w:r>
         <w:t xml:space="preserve">Национален институт по радиобиология и радиационна защита „Медицинско осигуряване при радиационни, ядрени аварии и тероризъм аварийна готовност” гр. София</w:t>
@@ -4485,11 +4485,11 @@
     </w:p>
     <w:p>
       <w:pPr>
+        <w:pStyle w:val="Compact"/>
         <w:numPr>
           <w:ilvl w:val="0"/>
           <w:numId w:val="1062"/>
         </w:numPr>
-        <w:pStyle w:val="Compact"/>
       </w:pPr>
       <w:r>
         <w:t xml:space="preserve">Научен симпозиум „Остър коронарен синдром” гр. Пловдив</w:t>
@@ -4508,11 +4508,11 @@
     </w:p>
     <w:p>
       <w:pPr>
+        <w:pStyle w:val="Compact"/>
         <w:numPr>
           <w:ilvl w:val="0"/>
           <w:numId w:val="1063"/>
         </w:numPr>
-        <w:pStyle w:val="Compact"/>
       </w:pPr>
       <w:r>
         <w:t xml:space="preserve">Научен симпозиум „Тахиаритмии и синкоп” 22-23. ноември.2019г. Трето училище по ехокардиография. гр. София „Нови ехографски методи в кардиологията”</w:t>
@@ -4531,18 +4531,18 @@
     </w:p>
     <w:p>
       <w:pPr>
+        <w:pStyle w:val="Compact"/>
         <w:numPr>
           <w:ilvl w:val="0"/>
           <w:numId w:val="1064"/>
         </w:numPr>
-        <w:pStyle w:val="Compact"/>
       </w:pPr>
       <w:r>
         <w:t xml:space="preserve">Заключителна конференция по ННП „Електронно здравеопазване в България“</w:t>
       </w:r>
     </w:p>
     <w:bookmarkEnd w:id="77"/>
-    <w:bookmarkStart w:id="78" w:name="международни-обучения"/>
+    <w:bookmarkStart w:id="79" w:name="международни-обучения"/>
     <w:p>
       <w:pPr>
         <w:pStyle w:val="Heading2"/>
@@ -4564,11 +4564,11 @@
     </w:p>
     <w:p>
       <w:pPr>
+        <w:pStyle w:val="Compact"/>
         <w:numPr>
           <w:ilvl w:val="0"/>
           <w:numId w:val="1065"/>
         </w:numPr>
-        <w:pStyle w:val="Compact"/>
       </w:pPr>
       <w:r>
         <w:t xml:space="preserve">Critical appraisal course, гр. София CPD</w:t>
@@ -4587,11 +4587,11 @@
     </w:p>
     <w:p>
       <w:pPr>
+        <w:pStyle w:val="Compact"/>
         <w:numPr>
           <w:ilvl w:val="0"/>
           <w:numId w:val="1066"/>
         </w:numPr>
-        <w:pStyle w:val="Compact"/>
       </w:pPr>
       <w:r>
         <w:t xml:space="preserve">8th annual symposium</w:t>
@@ -4628,11 +4628,11 @@
     </w:p>
     <w:p>
       <w:pPr>
+        <w:pStyle w:val="Compact"/>
         <w:numPr>
           <w:ilvl w:val="0"/>
           <w:numId w:val="1067"/>
         </w:numPr>
-        <w:pStyle w:val="Compact"/>
       </w:pPr>
       <w:r>
         <w:t xml:space="preserve">Оpen Medical Institute (OMI) Seminar</w:t>
@@ -4666,11 +4666,11 @@
     </w:p>
     <w:p>
       <w:pPr>
+        <w:pStyle w:val="Compact"/>
         <w:numPr>
           <w:ilvl w:val="0"/>
           <w:numId w:val="1068"/>
         </w:numPr>
-        <w:pStyle w:val="Compact"/>
       </w:pPr>
       <w:r>
         <w:t xml:space="preserve">Оpen Medical Institute (OMI) Seminar</w:t>
@@ -4704,18 +4704,49 @@
     </w:p>
     <w:p>
       <w:pPr>
+        <w:pStyle w:val="Compact"/>
         <w:numPr>
           <w:ilvl w:val="0"/>
           <w:numId w:val="1069"/>
         </w:numPr>
-        <w:pStyle w:val="Compact"/>
       </w:pPr>
       <w:r>
         <w:t xml:space="preserve">4th Fair Pricing Forum; World Health Organisation</w:t>
       </w:r>
     </w:p>
-    <w:bookmarkEnd w:id="78"/>
-    <w:bookmarkStart w:id="79" w:name="клалификации"/>
+    <w:p>
+      <w:pPr>
+        <w:pStyle w:val="FirstParagraph"/>
+      </w:pPr>
+      <w:r>
+        <w:rPr>
+          <w:rStyle w:val="VerbatimChar"/>
+        </w:rPr>
+        <w:t xml:space="preserve">04/2024 - 09/2024</w:t>
+      </w:r>
+    </w:p>
+    <w:p>
+      <w:pPr>
+        <w:pStyle w:val="Compact"/>
+        <w:numPr>
+          <w:ilvl w:val="0"/>
+          <w:numId w:val="1070"/>
+        </w:numPr>
+      </w:pPr>
+      <w:hyperlink r:id="rId78">
+        <w:r>
+          <w:rPr>
+            <w:rStyle w:val="Hyperlink"/>
+          </w:rPr>
+          <w:t xml:space="preserve">OpenAQ Community Ambassador Program</w:t>
+        </w:r>
+      </w:hyperlink>
+      <w:r>
+        <w:t xml:space="preserve">. The OpenAQ program includes a comprehensive curriculum on ambient air pollution, air quality monitoring, data transparency, data access, data analysis, participatory research and community engagement.</w:t>
+      </w:r>
+    </w:p>
+    <w:bookmarkEnd w:id="79"/>
+    <w:bookmarkStart w:id="80" w:name="клалификации"/>
     <w:p>
       <w:pPr>
         <w:pStyle w:val="Heading2"/>
@@ -4737,11 +4768,11 @@
     </w:p>
     <w:p>
       <w:pPr>
-        <w:numPr>
-          <w:ilvl w:val="0"/>
-          <w:numId w:val="1070"/>
-        </w:numPr>
-        <w:pStyle w:val="Compact"/>
+        <w:pStyle w:val="Compact"/>
+        <w:numPr>
+          <w:ilvl w:val="0"/>
+          <w:numId w:val="1071"/>
+        </w:numPr>
       </w:pPr>
       <w:r>
         <w:t xml:space="preserve">Национална кардиологична болница „Ехокадиографската оценка на сърдечна функция”</w:t>
@@ -4760,11 +4791,11 @@
     </w:p>
     <w:p>
       <w:pPr>
-        <w:numPr>
-          <w:ilvl w:val="0"/>
-          <w:numId w:val="1071"/>
-        </w:numPr>
-        <w:pStyle w:val="Compact"/>
+        <w:pStyle w:val="Compact"/>
+        <w:numPr>
+          <w:ilvl w:val="0"/>
+          <w:numId w:val="1072"/>
+        </w:numPr>
       </w:pPr>
       <w:r>
         <w:t xml:space="preserve">Първо училище по ехокардиография. гр. София Въведение в ехокадиографската диагностика</w:t>
@@ -4783,11 +4814,11 @@
     </w:p>
     <w:p>
       <w:pPr>
-        <w:numPr>
-          <w:ilvl w:val="0"/>
-          <w:numId w:val="1072"/>
-        </w:numPr>
-        <w:pStyle w:val="Compact"/>
+        <w:pStyle w:val="Compact"/>
+        <w:numPr>
+          <w:ilvl w:val="0"/>
+          <w:numId w:val="1073"/>
+        </w:numPr>
       </w:pPr>
       <w:r>
         <w:t xml:space="preserve">Второ училище по ехокардиография гр. София Ехографска оценка на вродени и придобити сърдечносъдови заболявания</w:t>
@@ -4806,11 +4837,11 @@
     </w:p>
     <w:p>
       <w:pPr>
-        <w:numPr>
-          <w:ilvl w:val="0"/>
-          <w:numId w:val="1073"/>
-        </w:numPr>
-        <w:pStyle w:val="Compact"/>
+        <w:pStyle w:val="Compact"/>
+        <w:numPr>
+          <w:ilvl w:val="0"/>
+          <w:numId w:val="1074"/>
+        </w:numPr>
       </w:pPr>
       <w:r>
         <w:t xml:space="preserve">Курс</w:t>
@@ -4843,7 +4874,7 @@
       <w:pPr>
         <w:numPr>
           <w:ilvl w:val="0"/>
-          <w:numId w:val="1074"/>
+          <w:numId w:val="1075"/>
         </w:numPr>
       </w:pPr>
       <w:r>
@@ -4854,7 +4885,7 @@
       <w:pPr>
         <w:numPr>
           <w:ilvl w:val="0"/>
-          <w:numId w:val="1074"/>
+          <w:numId w:val="1075"/>
         </w:numPr>
       </w:pPr>
       <w:r>
@@ -4874,11 +4905,11 @@
     </w:p>
     <w:p>
       <w:pPr>
-        <w:numPr>
-          <w:ilvl w:val="0"/>
-          <w:numId w:val="1075"/>
-        </w:numPr>
-        <w:pStyle w:val="Compact"/>
+        <w:pStyle w:val="Compact"/>
+        <w:numPr>
+          <w:ilvl w:val="0"/>
+          <w:numId w:val="1076"/>
+        </w:numPr>
       </w:pPr>
       <w:r>
         <w:t xml:space="preserve">Интензивн специализиран курс „Академично писане, изработване на кохранови системни ревюта“</w:t>
@@ -4903,11 +4934,11 @@
     </w:p>
     <w:p>
       <w:pPr>
-        <w:numPr>
-          <w:ilvl w:val="0"/>
-          <w:numId w:val="1076"/>
-        </w:numPr>
-        <w:pStyle w:val="Compact"/>
+        <w:pStyle w:val="Compact"/>
+        <w:numPr>
+          <w:ilvl w:val="0"/>
+          <w:numId w:val="1077"/>
+        </w:numPr>
       </w:pPr>
       <w:r>
         <w:t xml:space="preserve">Курс</w:t>
@@ -4931,8 +4962,8 @@
         <w:t xml:space="preserve">Machine Learning; СофтУни</w:t>
       </w:r>
     </w:p>
-    <w:bookmarkEnd w:id="79"/>
     <w:bookmarkEnd w:id="80"/>
+    <w:bookmarkEnd w:id="81"/>
     <w:sectPr/>
   </w:body>
 </w:document>
@@ -4964,7 +4995,7 @@
 <file path=word/numbering.xml><?xml version="1.0" encoding="utf-8"?>
 <w:numbering xmlns:w="http://schemas.openxmlformats.org/wordprocessingml/2006/main">
   <w:abstractNum w:abstractNumId="990">
-    <w:nsid w:val="A990"/>
+    <w:nsid w:val="0000A990"/>
     <w:multiLevelType w:val="multilevel"/>
     <w:lvl w:ilvl="0">
       <w:numFmt w:val="bullet"/>
@@ -5040,7 +5071,7 @@
     </w:lvl>
   </w:abstractNum>
   <w:abstractNum w:abstractNumId="991">
-    <w:nsid w:val="A991"/>
+    <w:nsid w:val="0000A991"/>
     <w:multiLevelType w:val="multilevel"/>
     <w:lvl w:ilvl="0">
       <w:numFmt w:val="bullet"/>
@@ -5116,7 +5147,7 @@
     </w:lvl>
   </w:abstractNum>
   <w:abstractNum w:abstractNumId="99411">
-    <w:nsid w:val="A99411"/>
+    <w:nsid w:val="00A99411"/>
     <w:multiLevelType w:val="multilevel"/>
     <w:lvl w:ilvl="0">
       <w:start w:val="1"/>
@@ -5512,6 +5543,9 @@
   <w:num w:numId="1076">
     <w:abstractNumId w:val="991"/>
   </w:num>
+  <w:num w:numId="1077">
+    <w:abstractNumId w:val="991"/>
+  </w:num>
 </w:numbering>
 </file>
 
@@ -5541,10 +5575,10 @@
     <w:name w:val="Body Text"/>
     <w:basedOn w:val="Normal"/>
     <w:link w:val="BodyTextChar"/>
+    <w:qFormat/>
     <w:pPr>
       <w:spacing w:after="180" w:before="180"/>
     </w:pPr>
-    <w:qFormat/>
   </w:style>
   <w:style w:customStyle="1" w:styleId="FirstParagraph" w:type="paragraph">
     <w:name w:val="First Paragraph"/>
@@ -5624,15 +5658,14 @@
     <w:pPr>
       <w:keepNext/>
       <w:keepLines/>
+      <w:spacing w:after="0" w:before="300"/>
       <w:jc w:val="center"/>
-      <w:spacing w:after="0" w:before="300"/>
     </w:pPr>
     <w:rPr>
+      <w:b/>
+      <w:color w:val="345A8A"/>
       <w:sz w:val="20"/>
       <w:szCs w:val="20"/>
-      <w:b/>
-      <w:color w:val="345A8A"/>
-      &gt;
     </w:rPr>
   </w:style>
   <w:style w:customStyle="1" w:styleId="Abstract" w:type="paragraph">
@@ -5738,8 +5771,8 @@
     </w:pPr>
     <w:rPr>
       <w:rFonts w:asciiTheme="majorHAnsi" w:cstheme="majorBidi" w:eastAsiaTheme="majorEastAsia" w:hAnsiTheme="majorHAnsi"/>
+      <w:bCs/>
       <w:i/>
-      <w:bCs/>
       <w:color w:themeColor="accent1" w:val="4F81BD"/>
       <w:sz w:val="24"/>
       <w:szCs w:val="24"/>
@@ -5907,10 +5940,10 @@
         <w:jc w:val="left"/>
       </w:trPr>
       <w:tcPr>
-        <w:vAlign w:val="bottom"/>
         <w:tcBorders>
           <w:bottom w:val="single"/>
         </w:tcBorders>
+        <w:vAlign w:val="bottom"/>
       </w:tcPr>
     </w:tblStylePr>
   </w:style>
@@ -6019,259 +6052,233 @@
     <w:link w:val="VerbatimChar"/>
     <w:pPr>
       <w:wordWrap w:val="off"/>
-      <w:shd w:val="clear" w:fill="f1f3f5"/>
     </w:pPr>
   </w:style>
   <w:style w:type="character" w:customStyle="1" w:styleId="KeywordTok">
     <w:name w:val="KeywordTok"/>
     <w:basedOn w:val="VerbatimChar"/>
     <w:rPr>
-      <w:color w:val="003b4f"/>
-      <w:shd w:val="clear" w:fill="f1f3f5"/>
+      <w:b/>
+      <w:color w:val="007020"/>
     </w:rPr>
   </w:style>
   <w:style w:type="character" w:customStyle="1" w:styleId="DataTypeTok">
     <w:name w:val="DataTypeTok"/>
     <w:basedOn w:val="VerbatimChar"/>
     <w:rPr>
-      <w:color w:val="ad0000"/>
-      <w:shd w:val="clear" w:fill="f1f3f5"/>
+      <w:color w:val="902000"/>
     </w:rPr>
   </w:style>
   <w:style w:type="character" w:customStyle="1" w:styleId="DecValTok">
     <w:name w:val="DecValTok"/>
     <w:basedOn w:val="VerbatimChar"/>
     <w:rPr>
-      <w:color w:val="ad0000"/>
-      <w:shd w:val="clear" w:fill="f1f3f5"/>
+      <w:color w:val="40a070"/>
     </w:rPr>
   </w:style>
   <w:style w:type="character" w:customStyle="1" w:styleId="BaseNTok">
     <w:name w:val="BaseNTok"/>
     <w:basedOn w:val="VerbatimChar"/>
     <w:rPr>
-      <w:color w:val="ad0000"/>
-      <w:shd w:val="clear" w:fill="f1f3f5"/>
+      <w:color w:val="40a070"/>
     </w:rPr>
   </w:style>
   <w:style w:type="character" w:customStyle="1" w:styleId="FloatTok">
     <w:name w:val="FloatTok"/>
     <w:basedOn w:val="VerbatimChar"/>
     <w:rPr>
-      <w:color w:val="ad0000"/>
-      <w:shd w:val="clear" w:fill="f1f3f5"/>
+      <w:color w:val="40a070"/>
     </w:rPr>
   </w:style>
   <w:style w:type="character" w:customStyle="1" w:styleId="ConstantTok">
     <w:name w:val="ConstantTok"/>
     <w:basedOn w:val="VerbatimChar"/>
     <w:rPr>
-      <w:color w:val="8f5902"/>
-      <w:shd w:val="clear" w:fill="f1f3f5"/>
+      <w:color w:val="880000"/>
     </w:rPr>
   </w:style>
   <w:style w:type="character" w:customStyle="1" w:styleId="CharTok">
     <w:name w:val="CharTok"/>
     <w:basedOn w:val="VerbatimChar"/>
     <w:rPr>
-      <w:color w:val="20794d"/>
-      <w:shd w:val="clear" w:fill="f1f3f5"/>
+      <w:color w:val="4070a0"/>
     </w:rPr>
   </w:style>
   <w:style w:type="character" w:customStyle="1" w:styleId="SpecialCharTok">
     <w:name w:val="SpecialCharTok"/>
     <w:basedOn w:val="VerbatimChar"/>
     <w:rPr>
-      <w:color w:val="5e5e5e"/>
-      <w:shd w:val="clear" w:fill="f1f3f5"/>
+      <w:color w:val="4070a0"/>
     </w:rPr>
   </w:style>
   <w:style w:type="character" w:customStyle="1" w:styleId="StringTok">
     <w:name w:val="StringTok"/>
     <w:basedOn w:val="VerbatimChar"/>
     <w:rPr>
-      <w:color w:val="20794d"/>
-      <w:shd w:val="clear" w:fill="f1f3f5"/>
+      <w:color w:val="4070a0"/>
     </w:rPr>
   </w:style>
   <w:style w:type="character" w:customStyle="1" w:styleId="VerbatimStringTok">
     <w:name w:val="VerbatimStringTok"/>
     <w:basedOn w:val="VerbatimChar"/>
     <w:rPr>
-      <w:color w:val="20794d"/>
-      <w:shd w:val="clear" w:fill="f1f3f5"/>
+      <w:color w:val="4070a0"/>
     </w:rPr>
   </w:style>
   <w:style w:type="character" w:customStyle="1" w:styleId="SpecialStringTok">
     <w:name w:val="SpecialStringTok"/>
     <w:basedOn w:val="VerbatimChar"/>
     <w:rPr>
-      <w:color w:val="20794d"/>
-      <w:shd w:val="clear" w:fill="f1f3f5"/>
+      <w:color w:val="bb6688"/>
     </w:rPr>
   </w:style>
   <w:style w:type="character" w:customStyle="1" w:styleId="ImportTok">
     <w:name w:val="ImportTok"/>
     <w:basedOn w:val="VerbatimChar"/>
     <w:rPr>
-      <w:color w:val="00769e"/>
-      <w:shd w:val="clear" w:fill="f1f3f5"/>
+      <w:b/>
+      <w:color w:val="008000"/>
     </w:rPr>
   </w:style>
   <w:style w:type="character" w:customStyle="1" w:styleId="CommentTok">
     <w:name w:val="CommentTok"/>
     <w:basedOn w:val="VerbatimChar"/>
     <w:rPr>
-      <w:color w:val="5e5e5e"/>
-      <w:shd w:val="clear" w:fill="f1f3f5"/>
+      <w:i/>
+      <w:color w:val="60a0b0"/>
     </w:rPr>
   </w:style>
   <w:style w:type="character" w:customStyle="1" w:styleId="DocumentationTok">
     <w:name w:val="DocumentationTok"/>
     <w:basedOn w:val="VerbatimChar"/>
     <w:rPr>
-      <w:color w:val="5e5e5e"/>
-      <w:shd w:val="clear" w:fill="f1f3f5"/>
       <w:i/>
+      <w:color w:val="ba2121"/>
     </w:rPr>
   </w:style>
   <w:style w:type="character" w:customStyle="1" w:styleId="AnnotationTok">
     <w:name w:val="AnnotationTok"/>
     <w:basedOn w:val="VerbatimChar"/>
     <w:rPr>
-      <w:color w:val="5e5e5e"/>
-      <w:shd w:val="clear" w:fill="f1f3f5"/>
+      <w:b/>
+      <w:i/>
+      <w:color w:val="60a0b0"/>
     </w:rPr>
   </w:style>
   <w:style w:type="character" w:customStyle="1" w:styleId="CommentVarTok">
     <w:name w:val="CommentVarTok"/>
     <w:basedOn w:val="VerbatimChar"/>
     <w:rPr>
-      <w:color w:val="5e5e5e"/>
-      <w:shd w:val="clear" w:fill="f1f3f5"/>
+      <w:b/>
       <w:i/>
+      <w:color w:val="60a0b0"/>
     </w:rPr>
   </w:style>
   <w:style w:type="character" w:customStyle="1" w:styleId="OtherTok">
     <w:name w:val="OtherTok"/>
     <w:basedOn w:val="VerbatimChar"/>
     <w:rPr>
-      <w:color w:val="003b4f"/>
-      <w:shd w:val="clear" w:fill="f1f3f5"/>
+      <w:color w:val="007020"/>
     </w:rPr>
   </w:style>
   <w:style w:type="character" w:customStyle="1" w:styleId="FunctionTok">
     <w:name w:val="FunctionTok"/>
     <w:basedOn w:val="VerbatimChar"/>
     <w:rPr>
-      <w:color w:val="4758ab"/>
-      <w:shd w:val="clear" w:fill="f1f3f5"/>
+      <w:color w:val="06287e"/>
     </w:rPr>
   </w:style>
   <w:style w:type="character" w:customStyle="1" w:styleId="VariableTok">
     <w:name w:val="VariableTok"/>
     <w:basedOn w:val="VerbatimChar"/>
     <w:rPr>
-      <w:color w:val="111111"/>
-      <w:shd w:val="clear" w:fill="f1f3f5"/>
+      <w:color w:val="19177c"/>
     </w:rPr>
   </w:style>
   <w:style w:type="character" w:customStyle="1" w:styleId="ControlFlowTok">
     <w:name w:val="ControlFlowTok"/>
     <w:basedOn w:val="VerbatimChar"/>
     <w:rPr>
-      <w:color w:val="003b4f"/>
-      <w:shd w:val="clear" w:fill="f1f3f5"/>
+      <w:b/>
+      <w:color w:val="007020"/>
     </w:rPr>
   </w:style>
   <w:style w:type="character" w:customStyle="1" w:styleId="OperatorTok">
     <w:name w:val="OperatorTok"/>
     <w:basedOn w:val="VerbatimChar"/>
     <w:rPr>
-      <w:color w:val="5e5e5e"/>
-      <w:shd w:val="clear" w:fill="f1f3f5"/>
+      <w:color w:val="666666"/>
     </w:rPr>
   </w:style>
   <w:style w:type="character" w:customStyle="1" w:styleId="BuiltInTok">
     <w:name w:val="BuiltInTok"/>
     <w:basedOn w:val="VerbatimChar"/>
     <w:rPr>
-      <w:color w:val="003b4f"/>
-      <w:shd w:val="clear" w:fill="f1f3f5"/>
+      <w:color w:val="008000"/>
     </w:rPr>
   </w:style>
   <w:style w:type="character" w:customStyle="1" w:styleId="ExtensionTok">
     <w:name w:val="ExtensionTok"/>
     <w:basedOn w:val="VerbatimChar"/>
-    <w:rPr>
-      <w:color w:val="003b4f"/>
-      <w:shd w:val="clear" w:fill="f1f3f5"/>
-    </w:rPr>
+    <w:rPr/>
   </w:style>
   <w:style w:type="character" w:customStyle="1" w:styleId="PreprocessorTok">
     <w:name w:val="PreprocessorTok"/>
     <w:basedOn w:val="VerbatimChar"/>
     <w:rPr>
-      <w:color w:val="ad0000"/>
-      <w:shd w:val="clear" w:fill="f1f3f5"/>
+      <w:color w:val="bc7a00"/>
     </w:rPr>
   </w:style>
   <w:style w:type="character" w:customStyle="1" w:styleId="AttributeTok">
     <w:name w:val="AttributeTok"/>
     <w:basedOn w:val="VerbatimChar"/>
     <w:rPr>
-      <w:color w:val="657422"/>
-      <w:shd w:val="clear" w:fill="f1f3f5"/>
+      <w:color w:val="7d9029"/>
     </w:rPr>
   </w:style>
   <w:style w:type="character" w:customStyle="1" w:styleId="RegionMarkerTok">
     <w:name w:val="RegionMarkerTok"/>
     <w:basedOn w:val="VerbatimChar"/>
-    <w:rPr>
-      <w:color w:val="003b4f"/>
-      <w:shd w:val="clear" w:fill="f1f3f5"/>
-    </w:rPr>
+    <w:rPr/>
   </w:style>
   <w:style w:type="character" w:customStyle="1" w:styleId="InformationTok">
     <w:name w:val="InformationTok"/>
     <w:basedOn w:val="VerbatimChar"/>
     <w:rPr>
-      <w:color w:val="5e5e5e"/>
-      <w:shd w:val="clear" w:fill="f1f3f5"/>
+      <w:b/>
+      <w:i/>
+      <w:color w:val="60a0b0"/>
     </w:rPr>
   </w:style>
   <w:style w:type="character" w:customStyle="1" w:styleId="WarningTok">
     <w:name w:val="WarningTok"/>
     <w:basedOn w:val="VerbatimChar"/>
     <w:rPr>
-      <w:color w:val="5e5e5e"/>
-      <w:shd w:val="clear" w:fill="f1f3f5"/>
+      <w:b/>
       <w:i/>
+      <w:color w:val="60a0b0"/>
     </w:rPr>
   </w:style>
   <w:style w:type="character" w:customStyle="1" w:styleId="AlertTok">
     <w:name w:val="AlertTok"/>
     <w:basedOn w:val="VerbatimChar"/>
     <w:rPr>
-      <w:color w:val="ad0000"/>
-      <w:shd w:val="clear" w:fill="f1f3f5"/>
+      <w:b/>
+      <w:color w:val="ff0000"/>
     </w:rPr>
   </w:style>
   <w:style w:type="character" w:customStyle="1" w:styleId="ErrorTok">
     <w:name w:val="ErrorTok"/>
     <w:basedOn w:val="VerbatimChar"/>
     <w:rPr>
-      <w:color w:val="ad0000"/>
-      <w:shd w:val="clear" w:fill="f1f3f5"/>
+      <w:b/>
+      <w:color w:val="ff0000"/>
     </w:rPr>
   </w:style>
   <w:style w:type="character" w:customStyle="1" w:styleId="NormalTok">
     <w:name w:val="NormalTok"/>
     <w:basedOn w:val="VerbatimChar"/>
-    <w:rPr>
-      <w:color w:val="003b4f"/>
-      <w:shd w:val="clear" w:fill="f1f3f5"/>
-    </w:rPr>
+    <w:rPr/>
   </w:style>
 </w:styles>
 </file>

</xml_diff>